<commit_message>
exercise 5.3 data tables
</commit_message>
<xml_diff>
--- a/week-5/Instructions – Exercise 5.3 - Data Tables.docx
+++ b/week-5/Instructions – Exercise 5.3 - Data Tables.docx
@@ -1,6 +1,6 @@
 
 <file path=word/document.xml><?xml version="1.0" encoding="utf-8"?>
-<w:document xmlns:wpc="http://schemas.microsoft.com/office/word/2010/wordprocessingCanvas" xmlns:cx="http://schemas.microsoft.com/office/drawing/2014/chartex" xmlns:cx1="http://schemas.microsoft.com/office/drawing/2015/9/8/chartex" xmlns:cx2="http://schemas.microsoft.com/office/drawing/2015/10/21/chartex" xmlns:cx3="http://schemas.microsoft.com/office/drawing/2016/5/9/chartex" xmlns:cx4="http://schemas.microsoft.com/office/drawing/2016/5/10/chartex" xmlns:cx5="http://schemas.microsoft.com/office/drawing/2016/5/11/chartex" xmlns:cx6="http://schemas.microsoft.com/office/drawing/2016/5/12/chartex" xmlns:cx7="http://schemas.microsoft.com/office/drawing/2016/5/13/chartex" xmlns:cx8="http://schemas.microsoft.com/office/drawing/2016/5/14/chartex" xmlns:mc="http://schemas.openxmlformats.org/markup-compatibility/2006" xmlns:aink="http://schemas.microsoft.com/office/drawing/2016/ink" xmlns:am3d="http://schemas.microsoft.com/office/drawing/2017/model3d" xmlns:o="urn:schemas-microsoft-com:office:office" xmlns:r="http://schemas.openxmlformats.org/officeDocument/2006/relationships" xmlns:m="http://schemas.openxmlformats.org/officeDocument/2006/math" xmlns:v="urn:schemas-microsoft-com:vml" xmlns:wp14="http://schemas.microsoft.com/office/word/2010/wordprocessingDrawing" xmlns:wp="http://schemas.openxmlformats.org/drawingml/2006/wordprocessingDrawing" xmlns:w10="urn:schemas-microsoft-com:office:word" xmlns:w="http://schemas.openxmlformats.org/wordprocessingml/2006/main" xmlns:w14="http://schemas.microsoft.com/office/word/2010/wordml" xmlns:w15="http://schemas.microsoft.com/office/word/2012/wordml" xmlns:w16cex="http://schemas.microsoft.com/office/word/2018/wordml/cex" xmlns:w16cid="http://schemas.microsoft.com/office/word/2016/wordml/cid" xmlns:w16="http://schemas.microsoft.com/office/word/2018/wordml" xmlns:w16se="http://schemas.microsoft.com/office/word/2015/wordml/symex" xmlns:wpg="http://schemas.microsoft.com/office/word/2010/wordprocessingGroup" xmlns:wpi="http://schemas.microsoft.com/office/word/2010/wordprocessingInk" xmlns:wne="http://schemas.microsoft.com/office/word/2006/wordml" xmlns:wps="http://schemas.microsoft.com/office/word/2010/wordprocessingShape" mc:Ignorable="w14 w15 w16se w16cid w16 w16cex wp14">
+<w:document xmlns:wpc="http://schemas.microsoft.com/office/word/2010/wordprocessingCanvas" xmlns:cx="http://schemas.microsoft.com/office/drawing/2014/chartex" xmlns:cx1="http://schemas.microsoft.com/office/drawing/2015/9/8/chartex" xmlns:cx2="http://schemas.microsoft.com/office/drawing/2015/10/21/chartex" xmlns:cx3="http://schemas.microsoft.com/office/drawing/2016/5/9/chartex" xmlns:cx4="http://schemas.microsoft.com/office/drawing/2016/5/10/chartex" xmlns:cx5="http://schemas.microsoft.com/office/drawing/2016/5/11/chartex" xmlns:cx6="http://schemas.microsoft.com/office/drawing/2016/5/12/chartex" xmlns:cx7="http://schemas.microsoft.com/office/drawing/2016/5/13/chartex" xmlns:cx8="http://schemas.microsoft.com/office/drawing/2016/5/14/chartex" xmlns:mc="http://schemas.openxmlformats.org/markup-compatibility/2006" xmlns:aink="http://schemas.microsoft.com/office/drawing/2016/ink" xmlns:am3d="http://schemas.microsoft.com/office/drawing/2017/model3d" xmlns:o="urn:schemas-microsoft-com:office:office" xmlns:oel="http://schemas.microsoft.com/office/2019/extlst" xmlns:r="http://schemas.openxmlformats.org/officeDocument/2006/relationships" xmlns:m="http://schemas.openxmlformats.org/officeDocument/2006/math" xmlns:v="urn:schemas-microsoft-com:vml" xmlns:wp14="http://schemas.microsoft.com/office/word/2010/wordprocessingDrawing" xmlns:wp="http://schemas.openxmlformats.org/drawingml/2006/wordprocessingDrawing" xmlns:w10="urn:schemas-microsoft-com:office:word" xmlns:w="http://schemas.openxmlformats.org/wordprocessingml/2006/main" xmlns:w14="http://schemas.microsoft.com/office/word/2010/wordml" xmlns:w15="http://schemas.microsoft.com/office/word/2012/wordml" xmlns:w16cex="http://schemas.microsoft.com/office/word/2018/wordml/cex" xmlns:w16cid="http://schemas.microsoft.com/office/word/2016/wordml/cid" xmlns:w16="http://schemas.microsoft.com/office/word/2018/wordml" xmlns:w16sdtdh="http://schemas.microsoft.com/office/word/2020/wordml/sdtdatahash" xmlns:w16se="http://schemas.microsoft.com/office/word/2015/wordml/symex" xmlns:wpg="http://schemas.microsoft.com/office/word/2010/wordprocessingGroup" xmlns:wpi="http://schemas.microsoft.com/office/word/2010/wordprocessingInk" xmlns:wne="http://schemas.microsoft.com/office/word/2006/wordml" xmlns:wps="http://schemas.microsoft.com/office/word/2010/wordprocessingShape" mc:Ignorable="w14 w15 w16se w16cid w16 w16cex w16sdtdh wp14">
   <w:body>
     <w:p>
       <w:pPr>
@@ -221,19 +221,43 @@
         <w:textAlignment w:val="baseline"/>
         <w:rPr>
           <w:rFonts w:ascii="Arial" w:hAnsi="Arial" w:cs="Arial"/>
-          <w:color w:val="000000"/>
-          <w:sz w:val="22"/>
-          <w:szCs w:val="22"/>
-        </w:rPr>
-      </w:pPr>
-      <w:r>
-        <w:rPr>
-          <w:rFonts w:ascii="Arial" w:hAnsi="Arial" w:cs="Arial"/>
-          <w:color w:val="000000"/>
-          <w:sz w:val="22"/>
-          <w:szCs w:val="22"/>
-        </w:rPr>
-        <w:t>Make a copy of the in-n-out-booksp1 from Exercise 5.2 and add it to your week-5 directory </w:t>
+          <w:strike/>
+          <w:color w:val="000000"/>
+          <w:sz w:val="22"/>
+          <w:szCs w:val="22"/>
+        </w:rPr>
+      </w:pPr>
+      <w:r>
+        <w:rPr>
+          <w:rFonts w:ascii="Arial" w:hAnsi="Arial" w:cs="Arial"/>
+          <w:strike/>
+          <w:color w:val="000000"/>
+          <w:sz w:val="22"/>
+          <w:szCs w:val="22"/>
+        </w:rPr>
+        <w:t xml:space="preserve">Make a copy of the in-n-out-booksp1 from Exercise 5.2 and add it to your week-5 </w:t>
+      </w:r>
+      <w:proofErr w:type="gramStart"/>
+      <w:r>
+        <w:rPr>
+          <w:rFonts w:ascii="Arial" w:hAnsi="Arial" w:cs="Arial"/>
+          <w:strike/>
+          <w:color w:val="000000"/>
+          <w:sz w:val="22"/>
+          <w:szCs w:val="22"/>
+        </w:rPr>
+        <w:t>directory</w:t>
+      </w:r>
+      <w:proofErr w:type="gramEnd"/>
+      <w:r>
+        <w:rPr>
+          <w:rFonts w:ascii="Arial" w:hAnsi="Arial" w:cs="Arial"/>
+          <w:strike/>
+          <w:color w:val="000000"/>
+          <w:sz w:val="22"/>
+          <w:szCs w:val="22"/>
+        </w:rPr>
+        <w:t> </w:t>
       </w:r>
     </w:p>
     <w:p>
@@ -247,20 +271,34 @@
         <w:textAlignment w:val="baseline"/>
         <w:rPr>
           <w:rFonts w:ascii="Arial" w:hAnsi="Arial" w:cs="Arial"/>
-          <w:color w:val="000000"/>
-          <w:sz w:val="22"/>
-          <w:szCs w:val="22"/>
-        </w:rPr>
-      </w:pPr>
-      <w:r>
-        <w:rPr>
-          <w:rFonts w:ascii="Arial" w:hAnsi="Arial" w:cs="Arial"/>
-          <w:color w:val="000000"/>
-          <w:sz w:val="22"/>
-          <w:szCs w:val="22"/>
-        </w:rPr>
-        <w:t>Rename the application to in-n-out-booksp2</w:t>
-      </w:r>
+          <w:strike/>
+          <w:color w:val="000000"/>
+          <w:sz w:val="22"/>
+          <w:szCs w:val="22"/>
+        </w:rPr>
+      </w:pPr>
+      <w:r>
+        <w:rPr>
+          <w:rFonts w:ascii="Arial" w:hAnsi="Arial" w:cs="Arial"/>
+          <w:strike/>
+          <w:color w:val="000000"/>
+          <w:sz w:val="22"/>
+          <w:szCs w:val="22"/>
+        </w:rPr>
+        <w:t>Rename the application to in-n-out-</w:t>
+      </w:r>
+      <w:proofErr w:type="gramStart"/>
+      <w:r>
+        <w:rPr>
+          <w:rFonts w:ascii="Arial" w:hAnsi="Arial" w:cs="Arial"/>
+          <w:strike/>
+          <w:color w:val="000000"/>
+          <w:sz w:val="22"/>
+          <w:szCs w:val="22"/>
+        </w:rPr>
+        <w:t>booksp2</w:t>
+      </w:r>
+      <w:proofErr w:type="gramEnd"/>
     </w:p>
     <w:p>
       <w:pPr>
@@ -273,14 +311,16 @@
         <w:textAlignment w:val="baseline"/>
         <w:rPr>
           <w:rFonts w:ascii="Arial" w:hAnsi="Arial" w:cs="Arial"/>
-          <w:color w:val="000000"/>
-          <w:sz w:val="22"/>
-          <w:szCs w:val="22"/>
-        </w:rPr>
-      </w:pPr>
-      <w:r>
-        <w:rPr>
-          <w:rFonts w:ascii="Arial" w:hAnsi="Arial" w:cs="Arial"/>
+          <w:strike/>
+          <w:color w:val="000000"/>
+          <w:sz w:val="22"/>
+          <w:szCs w:val="22"/>
+        </w:rPr>
+      </w:pPr>
+      <w:r>
+        <w:rPr>
+          <w:rFonts w:ascii="Arial" w:hAnsi="Arial" w:cs="Arial"/>
+          <w:strike/>
           <w:color w:val="000000"/>
           <w:sz w:val="22"/>
           <w:szCs w:val="22"/>
@@ -291,6 +331,7 @@
       <w:r>
         <w:rPr>
           <w:rFonts w:ascii="Arial" w:hAnsi="Arial" w:cs="Arial"/>
+          <w:strike/>
           <w:color w:val="000000"/>
           <w:sz w:val="22"/>
           <w:szCs w:val="22"/>
@@ -301,11 +342,34 @@
       <w:r>
         <w:rPr>
           <w:rFonts w:ascii="Arial" w:hAnsi="Arial" w:cs="Arial"/>
-          <w:color w:val="000000"/>
-          <w:sz w:val="22"/>
-          <w:szCs w:val="22"/>
-        </w:rPr>
-        <w:t xml:space="preserve"> directory </w:t>
+          <w:strike/>
+          <w:color w:val="000000"/>
+          <w:sz w:val="22"/>
+          <w:szCs w:val="22"/>
+        </w:rPr>
+        <w:t xml:space="preserve"> </w:t>
+      </w:r>
+      <w:proofErr w:type="gramStart"/>
+      <w:r>
+        <w:rPr>
+          <w:rFonts w:ascii="Arial" w:hAnsi="Arial" w:cs="Arial"/>
+          <w:strike/>
+          <w:color w:val="000000"/>
+          <w:sz w:val="22"/>
+          <w:szCs w:val="22"/>
+        </w:rPr>
+        <w:t>directory</w:t>
+      </w:r>
+      <w:proofErr w:type="gramEnd"/>
+      <w:r>
+        <w:rPr>
+          <w:rFonts w:ascii="Arial" w:hAnsi="Arial" w:cs="Arial"/>
+          <w:strike/>
+          <w:color w:val="000000"/>
+          <w:sz w:val="22"/>
+          <w:szCs w:val="22"/>
+        </w:rPr>
+        <w:t> </w:t>
       </w:r>
     </w:p>
     <w:p>
@@ -319,14 +383,16 @@
         <w:textAlignment w:val="baseline"/>
         <w:rPr>
           <w:rFonts w:ascii="Arial" w:hAnsi="Arial" w:cs="Arial"/>
-          <w:color w:val="000000"/>
-          <w:sz w:val="22"/>
-          <w:szCs w:val="22"/>
-        </w:rPr>
-      </w:pPr>
-      <w:r>
-        <w:rPr>
-          <w:rFonts w:ascii="Arial" w:hAnsi="Arial" w:cs="Arial"/>
+          <w:strike/>
+          <w:color w:val="000000"/>
+          <w:sz w:val="22"/>
+          <w:szCs w:val="22"/>
+        </w:rPr>
+      </w:pPr>
+      <w:r>
+        <w:rPr>
+          <w:rFonts w:ascii="Arial" w:hAnsi="Arial" w:cs="Arial"/>
+          <w:strike/>
           <w:color w:val="000000"/>
           <w:sz w:val="22"/>
           <w:szCs w:val="22"/>
@@ -337,6 +403,7 @@
       <w:r>
         <w:rPr>
           <w:rFonts w:ascii="Arial" w:hAnsi="Arial" w:cs="Arial"/>
+          <w:strike/>
           <w:color w:val="000000"/>
           <w:sz w:val="22"/>
           <w:szCs w:val="22"/>
@@ -347,12 +414,25 @@
       <w:r>
         <w:rPr>
           <w:rFonts w:ascii="Arial" w:hAnsi="Arial" w:cs="Arial"/>
-          <w:color w:val="000000"/>
-          <w:sz w:val="22"/>
-          <w:szCs w:val="22"/>
-        </w:rPr>
-        <w:t xml:space="preserve"> file</w:t>
-      </w:r>
+          <w:strike/>
+          <w:color w:val="000000"/>
+          <w:sz w:val="22"/>
+          <w:szCs w:val="22"/>
+        </w:rPr>
+        <w:t xml:space="preserve"> </w:t>
+      </w:r>
+      <w:proofErr w:type="gramStart"/>
+      <w:r>
+        <w:rPr>
+          <w:rFonts w:ascii="Arial" w:hAnsi="Arial" w:cs="Arial"/>
+          <w:strike/>
+          <w:color w:val="000000"/>
+          <w:sz w:val="22"/>
+          <w:szCs w:val="22"/>
+        </w:rPr>
+        <w:t>file</w:t>
+      </w:r>
+      <w:proofErr w:type="gramEnd"/>
     </w:p>
     <w:p>
       <w:pPr>
@@ -365,14 +445,16 @@
         <w:textAlignment w:val="baseline"/>
         <w:rPr>
           <w:rFonts w:ascii="Arial" w:hAnsi="Arial" w:cs="Arial"/>
-          <w:color w:val="000000"/>
-          <w:sz w:val="22"/>
-          <w:szCs w:val="22"/>
-        </w:rPr>
-      </w:pPr>
-      <w:r>
-        <w:rPr>
-          <w:rFonts w:ascii="Arial" w:hAnsi="Arial" w:cs="Arial"/>
+          <w:strike/>
+          <w:color w:val="000000"/>
+          <w:sz w:val="22"/>
+          <w:szCs w:val="22"/>
+        </w:rPr>
+      </w:pPr>
+      <w:r>
+        <w:rPr>
+          <w:rFonts w:ascii="Arial" w:hAnsi="Arial" w:cs="Arial"/>
+          <w:strike/>
           <w:color w:val="000000"/>
           <w:sz w:val="22"/>
           <w:szCs w:val="22"/>
@@ -383,6 +465,7 @@
       <w:r>
         <w:rPr>
           <w:rFonts w:ascii="Arial" w:hAnsi="Arial" w:cs="Arial"/>
+          <w:strike/>
           <w:color w:val="000000"/>
           <w:sz w:val="22"/>
           <w:szCs w:val="22"/>
@@ -393,11 +476,34 @@
       <w:r>
         <w:rPr>
           <w:rFonts w:ascii="Arial" w:hAnsi="Arial" w:cs="Arial"/>
-          <w:color w:val="000000"/>
-          <w:sz w:val="22"/>
-          <w:szCs w:val="22"/>
-        </w:rPr>
-        <w:t xml:space="preserve"> file and find and replace all “in-n-out-booksp1” entries with “in-n-out-booksp2” </w:t>
+          <w:strike/>
+          <w:color w:val="000000"/>
+          <w:sz w:val="22"/>
+          <w:szCs w:val="22"/>
+        </w:rPr>
+        <w:t xml:space="preserve"> file and find and replace all “in-n-out-booksp1” entries with “in-n-out-</w:t>
+      </w:r>
+      <w:proofErr w:type="gramStart"/>
+      <w:r>
+        <w:rPr>
+          <w:rFonts w:ascii="Arial" w:hAnsi="Arial" w:cs="Arial"/>
+          <w:strike/>
+          <w:color w:val="000000"/>
+          <w:sz w:val="22"/>
+          <w:szCs w:val="22"/>
+        </w:rPr>
+        <w:t>booksp2”</w:t>
+      </w:r>
+      <w:proofErr w:type="gramEnd"/>
+      <w:r>
+        <w:rPr>
+          <w:rFonts w:ascii="Arial" w:hAnsi="Arial" w:cs="Arial"/>
+          <w:strike/>
+          <w:color w:val="000000"/>
+          <w:sz w:val="22"/>
+          <w:szCs w:val="22"/>
+        </w:rPr>
+        <w:t> </w:t>
       </w:r>
     </w:p>
     <w:p>
@@ -411,14 +517,16 @@
         <w:textAlignment w:val="baseline"/>
         <w:rPr>
           <w:rFonts w:ascii="Arial" w:hAnsi="Arial" w:cs="Arial"/>
-          <w:color w:val="000000"/>
-          <w:sz w:val="22"/>
-          <w:szCs w:val="22"/>
-        </w:rPr>
-      </w:pPr>
-      <w:r>
-        <w:rPr>
-          <w:rFonts w:ascii="Arial" w:hAnsi="Arial" w:cs="Arial"/>
+          <w:strike/>
+          <w:color w:val="000000"/>
+          <w:sz w:val="22"/>
+          <w:szCs w:val="22"/>
+        </w:rPr>
+      </w:pPr>
+      <w:r>
+        <w:rPr>
+          <w:rFonts w:ascii="Arial" w:hAnsi="Arial" w:cs="Arial"/>
+          <w:strike/>
           <w:color w:val="000000"/>
           <w:sz w:val="22"/>
           <w:szCs w:val="22"/>
@@ -429,6 +537,7 @@
       <w:r>
         <w:rPr>
           <w:rFonts w:ascii="Arial" w:hAnsi="Arial" w:cs="Arial"/>
+          <w:strike/>
           <w:color w:val="000000"/>
           <w:sz w:val="22"/>
           <w:szCs w:val="22"/>
@@ -439,11 +548,34 @@
       <w:r>
         <w:rPr>
           <w:rFonts w:ascii="Arial" w:hAnsi="Arial" w:cs="Arial"/>
-          <w:color w:val="000000"/>
-          <w:sz w:val="22"/>
-          <w:szCs w:val="22"/>
-        </w:rPr>
-        <w:t xml:space="preserve"> file and change the name to “in-n-out-booksp2” </w:t>
+          <w:strike/>
+          <w:color w:val="000000"/>
+          <w:sz w:val="22"/>
+          <w:szCs w:val="22"/>
+        </w:rPr>
+        <w:t xml:space="preserve"> file and change the name to “in-n-out-</w:t>
+      </w:r>
+      <w:proofErr w:type="gramStart"/>
+      <w:r>
+        <w:rPr>
+          <w:rFonts w:ascii="Arial" w:hAnsi="Arial" w:cs="Arial"/>
+          <w:strike/>
+          <w:color w:val="000000"/>
+          <w:sz w:val="22"/>
+          <w:szCs w:val="22"/>
+        </w:rPr>
+        <w:t>booksp2”</w:t>
+      </w:r>
+      <w:proofErr w:type="gramEnd"/>
+      <w:r>
+        <w:rPr>
+          <w:rFonts w:ascii="Arial" w:hAnsi="Arial" w:cs="Arial"/>
+          <w:strike/>
+          <w:color w:val="000000"/>
+          <w:sz w:val="22"/>
+          <w:szCs w:val="22"/>
+        </w:rPr>
+        <w:t> </w:t>
       </w:r>
     </w:p>
     <w:p>
@@ -457,14 +589,16 @@
         <w:textAlignment w:val="baseline"/>
         <w:rPr>
           <w:rFonts w:ascii="Arial" w:hAnsi="Arial" w:cs="Arial"/>
-          <w:color w:val="000000"/>
-          <w:sz w:val="22"/>
-          <w:szCs w:val="22"/>
-        </w:rPr>
-      </w:pPr>
-      <w:r>
-        <w:rPr>
-          <w:rFonts w:ascii="Arial" w:hAnsi="Arial" w:cs="Arial"/>
+          <w:strike/>
+          <w:color w:val="000000"/>
+          <w:sz w:val="22"/>
+          <w:szCs w:val="22"/>
+        </w:rPr>
+      </w:pPr>
+      <w:r>
+        <w:rPr>
+          <w:rFonts w:ascii="Arial" w:hAnsi="Arial" w:cs="Arial"/>
+          <w:strike/>
           <w:color w:val="000000"/>
           <w:sz w:val="22"/>
           <w:szCs w:val="22"/>
@@ -475,6 +609,7 @@
       <w:r>
         <w:rPr>
           <w:rFonts w:ascii="Arial" w:hAnsi="Arial" w:cs="Arial"/>
+          <w:strike/>
           <w:color w:val="000000"/>
           <w:sz w:val="22"/>
           <w:szCs w:val="22"/>
@@ -485,11 +620,34 @@
       <w:r>
         <w:rPr>
           <w:rFonts w:ascii="Arial" w:hAnsi="Arial" w:cs="Arial"/>
-          <w:color w:val="000000"/>
-          <w:sz w:val="22"/>
-          <w:szCs w:val="22"/>
-        </w:rPr>
-        <w:t xml:space="preserve"> install and ng serve </w:t>
+          <w:strike/>
+          <w:color w:val="000000"/>
+          <w:sz w:val="22"/>
+          <w:szCs w:val="22"/>
+        </w:rPr>
+        <w:t xml:space="preserve"> install and ng </w:t>
+      </w:r>
+      <w:proofErr w:type="gramStart"/>
+      <w:r>
+        <w:rPr>
+          <w:rFonts w:ascii="Arial" w:hAnsi="Arial" w:cs="Arial"/>
+          <w:strike/>
+          <w:color w:val="000000"/>
+          <w:sz w:val="22"/>
+          <w:szCs w:val="22"/>
+        </w:rPr>
+        <w:t>serve</w:t>
+      </w:r>
+      <w:proofErr w:type="gramEnd"/>
+      <w:r>
+        <w:rPr>
+          <w:rFonts w:ascii="Arial" w:hAnsi="Arial" w:cs="Arial"/>
+          <w:strike/>
+          <w:color w:val="000000"/>
+          <w:sz w:val="22"/>
+          <w:szCs w:val="22"/>
+        </w:rPr>
+        <w:t> </w:t>
       </w:r>
     </w:p>
     <w:p>
@@ -503,20 +661,34 @@
         <w:textAlignment w:val="baseline"/>
         <w:rPr>
           <w:rFonts w:ascii="Arial" w:hAnsi="Arial" w:cs="Arial"/>
-          <w:color w:val="000000"/>
-          <w:sz w:val="22"/>
-          <w:szCs w:val="22"/>
-        </w:rPr>
-      </w:pPr>
-      <w:r>
-        <w:rPr>
-          <w:rFonts w:ascii="Arial" w:hAnsi="Arial" w:cs="Arial"/>
-          <w:color w:val="000000"/>
-          <w:sz w:val="22"/>
-          <w:szCs w:val="22"/>
-        </w:rPr>
-        <w:t>You are doing this to test the application and confirm there are no errors</w:t>
-      </w:r>
+          <w:strike/>
+          <w:color w:val="000000"/>
+          <w:sz w:val="22"/>
+          <w:szCs w:val="22"/>
+        </w:rPr>
+      </w:pPr>
+      <w:r>
+        <w:rPr>
+          <w:rFonts w:ascii="Arial" w:hAnsi="Arial" w:cs="Arial"/>
+          <w:strike/>
+          <w:color w:val="000000"/>
+          <w:sz w:val="22"/>
+          <w:szCs w:val="22"/>
+        </w:rPr>
+        <w:t xml:space="preserve">You are doing this to test the application and confirm there are no </w:t>
+      </w:r>
+      <w:proofErr w:type="gramStart"/>
+      <w:r>
+        <w:rPr>
+          <w:rFonts w:ascii="Arial" w:hAnsi="Arial" w:cs="Arial"/>
+          <w:strike/>
+          <w:color w:val="000000"/>
+          <w:sz w:val="22"/>
+          <w:szCs w:val="22"/>
+        </w:rPr>
+        <w:t>errors</w:t>
+      </w:r>
+      <w:proofErr w:type="gramEnd"/>
     </w:p>
     <w:p>
       <w:pPr>
@@ -529,14 +701,16 @@
         <w:textAlignment w:val="baseline"/>
         <w:rPr>
           <w:rFonts w:ascii="Arial" w:hAnsi="Arial" w:cs="Arial"/>
-          <w:color w:val="000000"/>
-          <w:sz w:val="22"/>
-          <w:szCs w:val="22"/>
-        </w:rPr>
-      </w:pPr>
-      <w:r>
-        <w:rPr>
-          <w:rFonts w:ascii="Arial" w:hAnsi="Arial" w:cs="Arial"/>
+          <w:strike/>
+          <w:color w:val="000000"/>
+          <w:sz w:val="22"/>
+          <w:szCs w:val="22"/>
+        </w:rPr>
+      </w:pPr>
+      <w:r>
+        <w:rPr>
+          <w:rFonts w:ascii="Arial" w:hAnsi="Arial" w:cs="Arial"/>
+          <w:strike/>
           <w:color w:val="000000"/>
           <w:sz w:val="22"/>
           <w:szCs w:val="22"/>
@@ -555,20 +729,34 @@
         <w:textAlignment w:val="baseline"/>
         <w:rPr>
           <w:rFonts w:ascii="Arial" w:hAnsi="Arial" w:cs="Arial"/>
-          <w:color w:val="000000"/>
-          <w:sz w:val="22"/>
-          <w:szCs w:val="22"/>
-        </w:rPr>
-      </w:pPr>
-      <w:r>
-        <w:rPr>
-          <w:rFonts w:ascii="Arial" w:hAnsi="Arial" w:cs="Arial"/>
-          <w:color w:val="000000"/>
-          <w:sz w:val="22"/>
-          <w:szCs w:val="22"/>
-        </w:rPr>
-        <w:t>Change the assignment name to “Exercise 5.3 - Data Tables”</w:t>
-      </w:r>
+          <w:strike/>
+          <w:color w:val="000000"/>
+          <w:sz w:val="22"/>
+          <w:szCs w:val="22"/>
+        </w:rPr>
+      </w:pPr>
+      <w:r>
+        <w:rPr>
+          <w:rFonts w:ascii="Arial" w:hAnsi="Arial" w:cs="Arial"/>
+          <w:strike/>
+          <w:color w:val="000000"/>
+          <w:sz w:val="22"/>
+          <w:szCs w:val="22"/>
+        </w:rPr>
+        <w:t xml:space="preserve">Change the assignment name to “Exercise 5.3 - Data </w:t>
+      </w:r>
+      <w:proofErr w:type="gramStart"/>
+      <w:r>
+        <w:rPr>
+          <w:rFonts w:ascii="Arial" w:hAnsi="Arial" w:cs="Arial"/>
+          <w:strike/>
+          <w:color w:val="000000"/>
+          <w:sz w:val="22"/>
+          <w:szCs w:val="22"/>
+        </w:rPr>
+        <w:t>Tables”</w:t>
+      </w:r>
+      <w:proofErr w:type="gramEnd"/>
     </w:p>
     <w:p>
       <w:pPr>
@@ -581,20 +769,34 @@
         <w:textAlignment w:val="baseline"/>
         <w:rPr>
           <w:rFonts w:ascii="Arial" w:hAnsi="Arial" w:cs="Arial"/>
+          <w:strike/>
           <w:color w:val="000000"/>
           <w:sz w:val="22"/>
           <w:szCs w:val="22"/>
         </w:rPr>
       </w:pPr>
       <w:proofErr w:type="spellStart"/>
-      <w:r>
-        <w:rPr>
-          <w:rFonts w:ascii="Arial" w:hAnsi="Arial" w:cs="Arial"/>
-          <w:color w:val="000000"/>
-          <w:sz w:val="22"/>
-          <w:szCs w:val="22"/>
-        </w:rPr>
-        <w:t>app.module.ts</w:t>
+      <w:proofErr w:type="gramStart"/>
+      <w:r>
+        <w:rPr>
+          <w:rFonts w:ascii="Arial" w:hAnsi="Arial" w:cs="Arial"/>
+          <w:strike/>
+          <w:color w:val="000000"/>
+          <w:sz w:val="22"/>
+          <w:szCs w:val="22"/>
+        </w:rPr>
+        <w:t>app.module</w:t>
+      </w:r>
+      <w:proofErr w:type="gramEnd"/>
+      <w:r>
+        <w:rPr>
+          <w:rFonts w:ascii="Arial" w:hAnsi="Arial" w:cs="Arial"/>
+          <w:strike/>
+          <w:color w:val="000000"/>
+          <w:sz w:val="22"/>
+          <w:szCs w:val="22"/>
+        </w:rPr>
+        <w:t>.ts</w:t>
       </w:r>
       <w:proofErr w:type="spellEnd"/>
     </w:p>
@@ -609,14 +811,16 @@
         <w:textAlignment w:val="baseline"/>
         <w:rPr>
           <w:rFonts w:ascii="Arial" w:hAnsi="Arial" w:cs="Arial"/>
-          <w:color w:val="000000"/>
-          <w:sz w:val="22"/>
-          <w:szCs w:val="22"/>
-        </w:rPr>
-      </w:pPr>
-      <w:r>
-        <w:rPr>
-          <w:rFonts w:ascii="Arial" w:hAnsi="Arial" w:cs="Arial"/>
+          <w:strike/>
+          <w:color w:val="000000"/>
+          <w:sz w:val="22"/>
+          <w:szCs w:val="22"/>
+        </w:rPr>
+      </w:pPr>
+      <w:r>
+        <w:rPr>
+          <w:rFonts w:ascii="Arial" w:hAnsi="Arial" w:cs="Arial"/>
+          <w:strike/>
           <w:color w:val="000000"/>
           <w:sz w:val="22"/>
           <w:szCs w:val="22"/>
@@ -624,9 +828,11 @@
         <w:t xml:space="preserve">Add an import statement for </w:t>
       </w:r>
       <w:proofErr w:type="spellStart"/>
-      <w:r>
-        <w:rPr>
-          <w:rFonts w:ascii="Arial" w:hAnsi="Arial" w:cs="Arial"/>
+      <w:proofErr w:type="gramStart"/>
+      <w:r>
+        <w:rPr>
+          <w:rFonts w:ascii="Arial" w:hAnsi="Arial" w:cs="Arial"/>
+          <w:strike/>
           <w:color w:val="000000"/>
           <w:sz w:val="22"/>
           <w:szCs w:val="22"/>
@@ -634,6 +840,7 @@
         <w:t>MatTableModule</w:t>
       </w:r>
       <w:proofErr w:type="spellEnd"/>
+      <w:proofErr w:type="gramEnd"/>
     </w:p>
     <w:p>
       <w:pPr>
@@ -646,24 +853,38 @@
         <w:textAlignment w:val="baseline"/>
         <w:rPr>
           <w:rFonts w:ascii="Arial" w:hAnsi="Arial" w:cs="Arial"/>
-          <w:color w:val="000000"/>
-          <w:sz w:val="22"/>
-          <w:szCs w:val="22"/>
-        </w:rPr>
-      </w:pPr>
-      <w:r>
-        <w:rPr>
-          <w:rFonts w:ascii="Arial" w:hAnsi="Arial" w:cs="Arial"/>
-          <w:color w:val="000000"/>
-          <w:sz w:val="22"/>
-          <w:szCs w:val="22"/>
-        </w:rPr>
-        <w:t xml:space="preserve">import { </w:t>
+          <w:strike/>
+          <w:color w:val="000000"/>
+          <w:sz w:val="22"/>
+          <w:szCs w:val="22"/>
+        </w:rPr>
+      </w:pPr>
+      <w:r>
+        <w:rPr>
+          <w:rFonts w:ascii="Arial" w:hAnsi="Arial" w:cs="Arial"/>
+          <w:strike/>
+          <w:color w:val="000000"/>
+          <w:sz w:val="22"/>
+          <w:szCs w:val="22"/>
+        </w:rPr>
+        <w:t xml:space="preserve">import </w:t>
+      </w:r>
+      <w:proofErr w:type="gramStart"/>
+      <w:r>
+        <w:rPr>
+          <w:rFonts w:ascii="Arial" w:hAnsi="Arial" w:cs="Arial"/>
+          <w:strike/>
+          <w:color w:val="000000"/>
+          <w:sz w:val="22"/>
+          <w:szCs w:val="22"/>
+        </w:rPr>
+        <w:t xml:space="preserve">{ </w:t>
       </w:r>
       <w:proofErr w:type="spellStart"/>
       <w:r>
         <w:rPr>
           <w:rFonts w:ascii="Arial" w:hAnsi="Arial" w:cs="Arial"/>
+          <w:strike/>
           <w:color w:val="000000"/>
           <w:sz w:val="22"/>
           <w:szCs w:val="22"/>
@@ -671,9 +892,11 @@
         <w:t>MatTableModule</w:t>
       </w:r>
       <w:proofErr w:type="spellEnd"/>
-      <w:r>
-        <w:rPr>
-          <w:rFonts w:ascii="Arial" w:hAnsi="Arial" w:cs="Arial"/>
+      <w:proofErr w:type="gramEnd"/>
+      <w:r>
+        <w:rPr>
+          <w:rFonts w:ascii="Arial" w:hAnsi="Arial" w:cs="Arial"/>
+          <w:strike/>
           <w:color w:val="000000"/>
           <w:sz w:val="22"/>
           <w:szCs w:val="22"/>
@@ -692,14 +915,16 @@
         <w:textAlignment w:val="baseline"/>
         <w:rPr>
           <w:rFonts w:ascii="Arial" w:hAnsi="Arial" w:cs="Arial"/>
-          <w:color w:val="000000"/>
-          <w:sz w:val="22"/>
-          <w:szCs w:val="22"/>
-        </w:rPr>
-      </w:pPr>
-      <w:r>
-        <w:rPr>
-          <w:rFonts w:ascii="Arial" w:hAnsi="Arial" w:cs="Arial"/>
+          <w:strike/>
+          <w:color w:val="000000"/>
+          <w:sz w:val="22"/>
+          <w:szCs w:val="22"/>
+        </w:rPr>
+      </w:pPr>
+      <w:r>
+        <w:rPr>
+          <w:rFonts w:ascii="Arial" w:hAnsi="Arial" w:cs="Arial"/>
+          <w:strike/>
           <w:color w:val="000000"/>
           <w:sz w:val="22"/>
           <w:szCs w:val="22"/>
@@ -710,6 +935,7 @@
       <w:r>
         <w:rPr>
           <w:rFonts w:ascii="Arial" w:hAnsi="Arial" w:cs="Arial"/>
+          <w:strike/>
           <w:color w:val="000000"/>
           <w:sz w:val="22"/>
           <w:szCs w:val="22"/>
@@ -720,12 +946,25 @@
       <w:r>
         <w:rPr>
           <w:rFonts w:ascii="Arial" w:hAnsi="Arial" w:cs="Arial"/>
-          <w:color w:val="000000"/>
-          <w:sz w:val="22"/>
-          <w:szCs w:val="22"/>
-        </w:rPr>
-        <w:t xml:space="preserve"> to the imports array</w:t>
-      </w:r>
+          <w:strike/>
+          <w:color w:val="000000"/>
+          <w:sz w:val="22"/>
+          <w:szCs w:val="22"/>
+        </w:rPr>
+        <w:t xml:space="preserve"> to the imports </w:t>
+      </w:r>
+      <w:proofErr w:type="gramStart"/>
+      <w:r>
+        <w:rPr>
+          <w:rFonts w:ascii="Arial" w:hAnsi="Arial" w:cs="Arial"/>
+          <w:strike/>
+          <w:color w:val="000000"/>
+          <w:sz w:val="22"/>
+          <w:szCs w:val="22"/>
+        </w:rPr>
+        <w:t>array</w:t>
+      </w:r>
+      <w:proofErr w:type="gramEnd"/>
     </w:p>
     <w:p>
       <w:pPr>
@@ -738,40 +977,34 @@
         <w:textAlignment w:val="baseline"/>
         <w:rPr>
           <w:rFonts w:ascii="Arial" w:hAnsi="Arial" w:cs="Arial"/>
-          <w:color w:val="000000"/>
-          <w:sz w:val="22"/>
-          <w:szCs w:val="22"/>
-        </w:rPr>
-      </w:pPr>
-      <w:r>
-        <w:rPr>
-          <w:rFonts w:ascii="Arial" w:hAnsi="Arial" w:cs="Arial"/>
-          <w:color w:val="000000"/>
-          <w:sz w:val="22"/>
-          <w:szCs w:val="22"/>
-        </w:rPr>
-        <w:t xml:space="preserve">Generate a new Angular service and name </w:t>
+          <w:strike/>
+          <w:color w:val="000000"/>
+          <w:sz w:val="22"/>
+          <w:szCs w:val="22"/>
+        </w:rPr>
+      </w:pPr>
+      <w:r>
+        <w:rPr>
+          <w:rFonts w:ascii="Arial" w:hAnsi="Arial" w:cs="Arial"/>
+          <w:strike/>
+          <w:color w:val="000000"/>
+          <w:sz w:val="22"/>
+          <w:szCs w:val="22"/>
+        </w:rPr>
+        <w:t xml:space="preserve">Generate a new Angular service and name it </w:t>
       </w:r>
       <w:proofErr w:type="gramStart"/>
       <w:r>
         <w:rPr>
           <w:rFonts w:ascii="Arial" w:hAnsi="Arial" w:cs="Arial"/>
-          <w:color w:val="000000"/>
-          <w:sz w:val="22"/>
-          <w:szCs w:val="22"/>
-        </w:rPr>
-        <w:t>it</w:t>
+          <w:strike/>
+          <w:color w:val="000000"/>
+          <w:sz w:val="22"/>
+          <w:szCs w:val="22"/>
+        </w:rPr>
+        <w:t>books</w:t>
       </w:r>
       <w:proofErr w:type="gramEnd"/>
-      <w:r>
-        <w:rPr>
-          <w:rFonts w:ascii="Arial" w:hAnsi="Arial" w:cs="Arial"/>
-          <w:color w:val="000000"/>
-          <w:sz w:val="22"/>
-          <w:szCs w:val="22"/>
-        </w:rPr>
-        <w:t xml:space="preserve"> books</w:t>
-      </w:r>
     </w:p>
     <w:p>
       <w:pPr>
@@ -784,14 +1017,16 @@
         <w:textAlignment w:val="baseline"/>
         <w:rPr>
           <w:rFonts w:ascii="Arial" w:hAnsi="Arial" w:cs="Arial"/>
-          <w:color w:val="000000"/>
-          <w:sz w:val="22"/>
-          <w:szCs w:val="22"/>
-        </w:rPr>
-      </w:pPr>
-      <w:r>
-        <w:rPr>
-          <w:rFonts w:ascii="Arial" w:hAnsi="Arial" w:cs="Arial"/>
+          <w:strike/>
+          <w:color w:val="000000"/>
+          <w:sz w:val="22"/>
+          <w:szCs w:val="22"/>
+        </w:rPr>
+      </w:pPr>
+      <w:r>
+        <w:rPr>
+          <w:rFonts w:ascii="Arial" w:hAnsi="Arial" w:cs="Arial"/>
+          <w:strike/>
           <w:color w:val="000000"/>
           <w:sz w:val="22"/>
           <w:szCs w:val="22"/>
@@ -810,20 +1045,34 @@
         <w:textAlignment w:val="baseline"/>
         <w:rPr>
           <w:rFonts w:ascii="Arial" w:hAnsi="Arial" w:cs="Arial"/>
+          <w:strike/>
           <w:color w:val="000000"/>
           <w:sz w:val="22"/>
           <w:szCs w:val="22"/>
         </w:rPr>
       </w:pPr>
       <w:proofErr w:type="spellStart"/>
-      <w:r>
-        <w:rPr>
-          <w:rFonts w:ascii="Arial" w:hAnsi="Arial" w:cs="Arial"/>
-          <w:color w:val="000000"/>
-          <w:sz w:val="22"/>
-          <w:szCs w:val="22"/>
-        </w:rPr>
-        <w:t>books.service.ts</w:t>
+      <w:proofErr w:type="gramStart"/>
+      <w:r>
+        <w:rPr>
+          <w:rFonts w:ascii="Arial" w:hAnsi="Arial" w:cs="Arial"/>
+          <w:strike/>
+          <w:color w:val="000000"/>
+          <w:sz w:val="22"/>
+          <w:szCs w:val="22"/>
+        </w:rPr>
+        <w:t>books.service</w:t>
+      </w:r>
+      <w:proofErr w:type="gramEnd"/>
+      <w:r>
+        <w:rPr>
+          <w:rFonts w:ascii="Arial" w:hAnsi="Arial" w:cs="Arial"/>
+          <w:strike/>
+          <w:color w:val="000000"/>
+          <w:sz w:val="22"/>
+          <w:szCs w:val="22"/>
+        </w:rPr>
+        <w:t>.ts</w:t>
       </w:r>
       <w:proofErr w:type="spellEnd"/>
     </w:p>
@@ -838,14 +1087,16 @@
         <w:textAlignment w:val="baseline"/>
         <w:rPr>
           <w:rFonts w:ascii="Arial" w:hAnsi="Arial" w:cs="Arial"/>
-          <w:color w:val="000000"/>
-          <w:sz w:val="22"/>
-          <w:szCs w:val="22"/>
-        </w:rPr>
-      </w:pPr>
-      <w:r>
-        <w:rPr>
-          <w:rFonts w:ascii="Arial" w:hAnsi="Arial" w:cs="Arial"/>
+          <w:strike/>
+          <w:color w:val="000000"/>
+          <w:sz w:val="22"/>
+          <w:szCs w:val="22"/>
+        </w:rPr>
+      </w:pPr>
+      <w:r>
+        <w:rPr>
+          <w:rFonts w:ascii="Arial" w:hAnsi="Arial" w:cs="Arial"/>
+          <w:strike/>
           <w:color w:val="000000"/>
           <w:sz w:val="22"/>
           <w:szCs w:val="22"/>
@@ -856,6 +1107,7 @@
       <w:r>
         <w:rPr>
           <w:rFonts w:ascii="Arial" w:hAnsi="Arial" w:cs="Arial"/>
+          <w:strike/>
           <w:color w:val="000000"/>
           <w:sz w:val="22"/>
           <w:szCs w:val="22"/>
@@ -866,12 +1118,25 @@
       <w:r>
         <w:rPr>
           <w:rFonts w:ascii="Arial" w:hAnsi="Arial" w:cs="Arial"/>
-          <w:color w:val="000000"/>
-          <w:sz w:val="22"/>
-          <w:szCs w:val="22"/>
-        </w:rPr>
-        <w:t xml:space="preserve"> interface</w:t>
-      </w:r>
+          <w:strike/>
+          <w:color w:val="000000"/>
+          <w:sz w:val="22"/>
+          <w:szCs w:val="22"/>
+        </w:rPr>
+        <w:t xml:space="preserve"> </w:t>
+      </w:r>
+      <w:proofErr w:type="gramStart"/>
+      <w:r>
+        <w:rPr>
+          <w:rFonts w:ascii="Arial" w:hAnsi="Arial" w:cs="Arial"/>
+          <w:strike/>
+          <w:color w:val="000000"/>
+          <w:sz w:val="22"/>
+          <w:szCs w:val="22"/>
+        </w:rPr>
+        <w:t>interface</w:t>
+      </w:r>
+      <w:proofErr w:type="gramEnd"/>
     </w:p>
     <w:p>
       <w:pPr>
@@ -884,24 +1149,38 @@
         <w:textAlignment w:val="baseline"/>
         <w:rPr>
           <w:rFonts w:ascii="Arial" w:hAnsi="Arial" w:cs="Arial"/>
-          <w:color w:val="000000"/>
-          <w:sz w:val="22"/>
-          <w:szCs w:val="22"/>
-        </w:rPr>
-      </w:pPr>
-      <w:r>
-        <w:rPr>
-          <w:rFonts w:ascii="Arial" w:hAnsi="Arial" w:cs="Arial"/>
-          <w:color w:val="000000"/>
-          <w:sz w:val="22"/>
-          <w:szCs w:val="22"/>
-        </w:rPr>
-        <w:t xml:space="preserve">Import { </w:t>
+          <w:strike/>
+          <w:color w:val="000000"/>
+          <w:sz w:val="22"/>
+          <w:szCs w:val="22"/>
+        </w:rPr>
+      </w:pPr>
+      <w:r>
+        <w:rPr>
+          <w:rFonts w:ascii="Arial" w:hAnsi="Arial" w:cs="Arial"/>
+          <w:strike/>
+          <w:color w:val="000000"/>
+          <w:sz w:val="22"/>
+          <w:szCs w:val="22"/>
+        </w:rPr>
+        <w:t xml:space="preserve">Import </w:t>
+      </w:r>
+      <w:proofErr w:type="gramStart"/>
+      <w:r>
+        <w:rPr>
+          <w:rFonts w:ascii="Arial" w:hAnsi="Arial" w:cs="Arial"/>
+          <w:strike/>
+          <w:color w:val="000000"/>
+          <w:sz w:val="22"/>
+          <w:szCs w:val="22"/>
+        </w:rPr>
+        <w:t xml:space="preserve">{ </w:t>
       </w:r>
       <w:proofErr w:type="spellStart"/>
       <w:r>
         <w:rPr>
           <w:rFonts w:ascii="Arial" w:hAnsi="Arial" w:cs="Arial"/>
+          <w:strike/>
           <w:color w:val="000000"/>
           <w:sz w:val="22"/>
           <w:szCs w:val="22"/>
@@ -909,9 +1188,11 @@
         <w:t>IBook</w:t>
       </w:r>
       <w:proofErr w:type="spellEnd"/>
-      <w:r>
-        <w:rPr>
-          <w:rFonts w:ascii="Arial" w:hAnsi="Arial" w:cs="Arial"/>
+      <w:proofErr w:type="gramEnd"/>
+      <w:r>
+        <w:rPr>
+          <w:rFonts w:ascii="Arial" w:hAnsi="Arial" w:cs="Arial"/>
+          <w:strike/>
           <w:color w:val="000000"/>
           <w:sz w:val="22"/>
           <w:szCs w:val="22"/>
@@ -922,6 +1203,7 @@
       <w:r>
         <w:rPr>
           <w:rFonts w:ascii="Arial" w:hAnsi="Arial" w:cs="Arial"/>
+          <w:strike/>
           <w:color w:val="000000"/>
           <w:sz w:val="22"/>
           <w:szCs w:val="22"/>
@@ -932,6 +1214,7 @@
       <w:r>
         <w:rPr>
           <w:rFonts w:ascii="Arial" w:hAnsi="Arial" w:cs="Arial"/>
+          <w:strike/>
           <w:color w:val="000000"/>
           <w:sz w:val="22"/>
           <w:szCs w:val="22"/>
@@ -950,14 +1233,16 @@
         <w:textAlignment w:val="baseline"/>
         <w:rPr>
           <w:rFonts w:ascii="Arial" w:hAnsi="Arial" w:cs="Arial"/>
-          <w:color w:val="000000"/>
-          <w:sz w:val="22"/>
-          <w:szCs w:val="22"/>
-        </w:rPr>
-      </w:pPr>
-      <w:r>
-        <w:rPr>
-          <w:rFonts w:ascii="Arial" w:hAnsi="Arial" w:cs="Arial"/>
+          <w:strike/>
+          <w:color w:val="000000"/>
+          <w:sz w:val="22"/>
+          <w:szCs w:val="22"/>
+        </w:rPr>
+      </w:pPr>
+      <w:r>
+        <w:rPr>
+          <w:rFonts w:ascii="Arial" w:hAnsi="Arial" w:cs="Arial"/>
+          <w:strike/>
           <w:color w:val="000000"/>
           <w:sz w:val="22"/>
           <w:szCs w:val="22"/>
@@ -965,9 +1250,11 @@
         <w:t xml:space="preserve">Import the Observable class from </w:t>
       </w:r>
       <w:proofErr w:type="spellStart"/>
-      <w:r>
-        <w:rPr>
-          <w:rFonts w:ascii="Arial" w:hAnsi="Arial" w:cs="Arial"/>
+      <w:proofErr w:type="gramStart"/>
+      <w:r>
+        <w:rPr>
+          <w:rFonts w:ascii="Arial" w:hAnsi="Arial" w:cs="Arial"/>
+          <w:strike/>
           <w:color w:val="000000"/>
           <w:sz w:val="22"/>
           <w:szCs w:val="22"/>
@@ -975,6 +1262,7 @@
         <w:t>rxjs</w:t>
       </w:r>
       <w:proofErr w:type="spellEnd"/>
+      <w:proofErr w:type="gramEnd"/>
     </w:p>
     <w:p>
       <w:pPr>
@@ -987,24 +1275,49 @@
         <w:textAlignment w:val="baseline"/>
         <w:rPr>
           <w:rFonts w:ascii="Arial" w:hAnsi="Arial" w:cs="Arial"/>
-          <w:color w:val="000000"/>
-          <w:sz w:val="22"/>
-          <w:szCs w:val="22"/>
-        </w:rPr>
-      </w:pPr>
-      <w:r>
-        <w:rPr>
-          <w:rFonts w:ascii="Arial" w:hAnsi="Arial" w:cs="Arial"/>
-          <w:color w:val="000000"/>
-          <w:sz w:val="22"/>
-          <w:szCs w:val="22"/>
-        </w:rPr>
-        <w:t>import { Observable } form ‘</w:t>
+          <w:strike/>
+          <w:color w:val="000000"/>
+          <w:sz w:val="22"/>
+          <w:szCs w:val="22"/>
+        </w:rPr>
+      </w:pPr>
+      <w:r>
+        <w:rPr>
+          <w:rFonts w:ascii="Arial" w:hAnsi="Arial" w:cs="Arial"/>
+          <w:strike/>
+          <w:color w:val="000000"/>
+          <w:sz w:val="22"/>
+          <w:szCs w:val="22"/>
+        </w:rPr>
+        <w:t xml:space="preserve">import </w:t>
+      </w:r>
+      <w:proofErr w:type="gramStart"/>
+      <w:r>
+        <w:rPr>
+          <w:rFonts w:ascii="Arial" w:hAnsi="Arial" w:cs="Arial"/>
+          <w:strike/>
+          <w:color w:val="000000"/>
+          <w:sz w:val="22"/>
+          <w:szCs w:val="22"/>
+        </w:rPr>
+        <w:t>{ Observable</w:t>
+      </w:r>
+      <w:proofErr w:type="gramEnd"/>
+      <w:r>
+        <w:rPr>
+          <w:rFonts w:ascii="Arial" w:hAnsi="Arial" w:cs="Arial"/>
+          <w:strike/>
+          <w:color w:val="000000"/>
+          <w:sz w:val="22"/>
+          <w:szCs w:val="22"/>
+        </w:rPr>
+        <w:t xml:space="preserve"> } form ‘</w:t>
       </w:r>
       <w:proofErr w:type="spellStart"/>
       <w:r>
         <w:rPr>
           <w:rFonts w:ascii="Arial" w:hAnsi="Arial" w:cs="Arial"/>
+          <w:strike/>
           <w:color w:val="000000"/>
           <w:sz w:val="22"/>
           <w:szCs w:val="22"/>
@@ -1015,6 +1328,7 @@
       <w:r>
         <w:rPr>
           <w:rFonts w:ascii="Arial" w:hAnsi="Arial" w:cs="Arial"/>
+          <w:strike/>
           <w:color w:val="000000"/>
           <w:sz w:val="22"/>
           <w:szCs w:val="22"/>
@@ -1033,14 +1347,16 @@
         <w:textAlignment w:val="baseline"/>
         <w:rPr>
           <w:rFonts w:ascii="Arial" w:hAnsi="Arial" w:cs="Arial"/>
-          <w:color w:val="000000"/>
-          <w:sz w:val="22"/>
-          <w:szCs w:val="22"/>
-        </w:rPr>
-      </w:pPr>
-      <w:r>
-        <w:rPr>
-          <w:rFonts w:ascii="Arial" w:hAnsi="Arial" w:cs="Arial"/>
+          <w:strike/>
+          <w:color w:val="000000"/>
+          <w:sz w:val="22"/>
+          <w:szCs w:val="22"/>
+        </w:rPr>
+      </w:pPr>
+      <w:r>
+        <w:rPr>
+          <w:rFonts w:ascii="Arial" w:hAnsi="Arial" w:cs="Arial"/>
+          <w:strike/>
           <w:color w:val="000000"/>
           <w:sz w:val="22"/>
           <w:szCs w:val="22"/>
@@ -1048,9 +1364,11 @@
         <w:t xml:space="preserve">Import the of operator from </w:t>
       </w:r>
       <w:proofErr w:type="spellStart"/>
-      <w:r>
-        <w:rPr>
-          <w:rFonts w:ascii="Arial" w:hAnsi="Arial" w:cs="Arial"/>
+      <w:proofErr w:type="gramStart"/>
+      <w:r>
+        <w:rPr>
+          <w:rFonts w:ascii="Arial" w:hAnsi="Arial" w:cs="Arial"/>
+          <w:strike/>
           <w:color w:val="000000"/>
           <w:sz w:val="22"/>
           <w:szCs w:val="22"/>
@@ -1058,6 +1376,7 @@
         <w:t>rxjs</w:t>
       </w:r>
       <w:proofErr w:type="spellEnd"/>
+      <w:proofErr w:type="gramEnd"/>
     </w:p>
     <w:p>
       <w:pPr>
@@ -1070,24 +1389,49 @@
         <w:textAlignment w:val="baseline"/>
         <w:rPr>
           <w:rFonts w:ascii="Arial" w:hAnsi="Arial" w:cs="Arial"/>
-          <w:color w:val="000000"/>
-          <w:sz w:val="22"/>
-          <w:szCs w:val="22"/>
-        </w:rPr>
-      </w:pPr>
-      <w:r>
-        <w:rPr>
-          <w:rFonts w:ascii="Arial" w:hAnsi="Arial" w:cs="Arial"/>
-          <w:color w:val="000000"/>
-          <w:sz w:val="22"/>
-          <w:szCs w:val="22"/>
-        </w:rPr>
-        <w:t>import { of } from ‘</w:t>
+          <w:strike/>
+          <w:color w:val="000000"/>
+          <w:sz w:val="22"/>
+          <w:szCs w:val="22"/>
+        </w:rPr>
+      </w:pPr>
+      <w:r>
+        <w:rPr>
+          <w:rFonts w:ascii="Arial" w:hAnsi="Arial" w:cs="Arial"/>
+          <w:strike/>
+          <w:color w:val="000000"/>
+          <w:sz w:val="22"/>
+          <w:szCs w:val="22"/>
+        </w:rPr>
+        <w:t xml:space="preserve">import </w:t>
+      </w:r>
+      <w:proofErr w:type="gramStart"/>
+      <w:r>
+        <w:rPr>
+          <w:rFonts w:ascii="Arial" w:hAnsi="Arial" w:cs="Arial"/>
+          <w:strike/>
+          <w:color w:val="000000"/>
+          <w:sz w:val="22"/>
+          <w:szCs w:val="22"/>
+        </w:rPr>
+        <w:t>{ of</w:t>
+      </w:r>
+      <w:proofErr w:type="gramEnd"/>
+      <w:r>
+        <w:rPr>
+          <w:rFonts w:ascii="Arial" w:hAnsi="Arial" w:cs="Arial"/>
+          <w:strike/>
+          <w:color w:val="000000"/>
+          <w:sz w:val="22"/>
+          <w:szCs w:val="22"/>
+        </w:rPr>
+        <w:t xml:space="preserve"> } from ‘</w:t>
       </w:r>
       <w:proofErr w:type="spellStart"/>
       <w:r>
         <w:rPr>
           <w:rFonts w:ascii="Arial" w:hAnsi="Arial" w:cs="Arial"/>
+          <w:strike/>
           <w:color w:val="000000"/>
           <w:sz w:val="22"/>
           <w:szCs w:val="22"/>
@@ -1098,6 +1442,7 @@
       <w:r>
         <w:rPr>
           <w:rFonts w:ascii="Arial" w:hAnsi="Arial" w:cs="Arial"/>
+          <w:strike/>
           <w:color w:val="000000"/>
           <w:sz w:val="22"/>
           <w:szCs w:val="22"/>
@@ -1116,14 +1461,16 @@
         <w:textAlignment w:val="baseline"/>
         <w:rPr>
           <w:rFonts w:ascii="Arial" w:hAnsi="Arial" w:cs="Arial"/>
-          <w:color w:val="000000"/>
-          <w:sz w:val="22"/>
-          <w:szCs w:val="22"/>
-        </w:rPr>
-      </w:pPr>
-      <w:r>
-        <w:rPr>
-          <w:rFonts w:ascii="Arial" w:hAnsi="Arial" w:cs="Arial"/>
+          <w:strike/>
+          <w:color w:val="000000"/>
+          <w:sz w:val="22"/>
+          <w:szCs w:val="22"/>
+        </w:rPr>
+      </w:pPr>
+      <w:r>
+        <w:rPr>
+          <w:rFonts w:ascii="Arial" w:hAnsi="Arial" w:cs="Arial"/>
+          <w:strike/>
           <w:color w:val="000000"/>
           <w:sz w:val="22"/>
           <w:szCs w:val="22"/>
@@ -1131,9 +1478,11 @@
         <w:t xml:space="preserve">Import the map operator from </w:t>
       </w:r>
       <w:proofErr w:type="spellStart"/>
-      <w:r>
-        <w:rPr>
-          <w:rFonts w:ascii="Arial" w:hAnsi="Arial" w:cs="Arial"/>
+      <w:proofErr w:type="gramStart"/>
+      <w:r>
+        <w:rPr>
+          <w:rFonts w:ascii="Arial" w:hAnsi="Arial" w:cs="Arial"/>
+          <w:strike/>
           <w:color w:val="000000"/>
           <w:sz w:val="22"/>
           <w:szCs w:val="22"/>
@@ -1141,9 +1490,11 @@
         <w:t>rxjs</w:t>
       </w:r>
       <w:proofErr w:type="spellEnd"/>
-      <w:r>
-        <w:rPr>
-          <w:rFonts w:ascii="Arial" w:hAnsi="Arial" w:cs="Arial"/>
+      <w:proofErr w:type="gramEnd"/>
+      <w:r>
+        <w:rPr>
+          <w:rFonts w:ascii="Arial" w:hAnsi="Arial" w:cs="Arial"/>
+          <w:strike/>
           <w:color w:val="000000"/>
           <w:sz w:val="22"/>
           <w:szCs w:val="22"/>
@@ -1162,24 +1513,49 @@
         <w:textAlignment w:val="baseline"/>
         <w:rPr>
           <w:rFonts w:ascii="Arial" w:hAnsi="Arial" w:cs="Arial"/>
-          <w:color w:val="000000"/>
-          <w:sz w:val="22"/>
-          <w:szCs w:val="22"/>
-        </w:rPr>
-      </w:pPr>
-      <w:r>
-        <w:rPr>
-          <w:rFonts w:ascii="Arial" w:hAnsi="Arial" w:cs="Arial"/>
-          <w:color w:val="000000"/>
-          <w:sz w:val="22"/>
-          <w:szCs w:val="22"/>
-        </w:rPr>
-        <w:t>import { map } from ‘</w:t>
+          <w:strike/>
+          <w:color w:val="000000"/>
+          <w:sz w:val="22"/>
+          <w:szCs w:val="22"/>
+        </w:rPr>
+      </w:pPr>
+      <w:r>
+        <w:rPr>
+          <w:rFonts w:ascii="Arial" w:hAnsi="Arial" w:cs="Arial"/>
+          <w:strike/>
+          <w:color w:val="000000"/>
+          <w:sz w:val="22"/>
+          <w:szCs w:val="22"/>
+        </w:rPr>
+        <w:t xml:space="preserve">import </w:t>
+      </w:r>
+      <w:proofErr w:type="gramStart"/>
+      <w:r>
+        <w:rPr>
+          <w:rFonts w:ascii="Arial" w:hAnsi="Arial" w:cs="Arial"/>
+          <w:strike/>
+          <w:color w:val="000000"/>
+          <w:sz w:val="22"/>
+          <w:szCs w:val="22"/>
+        </w:rPr>
+        <w:t>{ map</w:t>
+      </w:r>
+      <w:proofErr w:type="gramEnd"/>
+      <w:r>
+        <w:rPr>
+          <w:rFonts w:ascii="Arial" w:hAnsi="Arial" w:cs="Arial"/>
+          <w:strike/>
+          <w:color w:val="000000"/>
+          <w:sz w:val="22"/>
+          <w:szCs w:val="22"/>
+        </w:rPr>
+        <w:t xml:space="preserve"> } from ‘</w:t>
       </w:r>
       <w:proofErr w:type="spellStart"/>
       <w:r>
         <w:rPr>
           <w:rFonts w:ascii="Arial" w:hAnsi="Arial" w:cs="Arial"/>
+          <w:strike/>
           <w:color w:val="000000"/>
           <w:sz w:val="22"/>
           <w:szCs w:val="22"/>
@@ -1190,6 +1566,7 @@
       <w:r>
         <w:rPr>
           <w:rFonts w:ascii="Arial" w:hAnsi="Arial" w:cs="Arial"/>
+          <w:strike/>
           <w:color w:val="000000"/>
           <w:sz w:val="22"/>
           <w:szCs w:val="22"/>
@@ -1208,14 +1585,16 @@
         <w:textAlignment w:val="baseline"/>
         <w:rPr>
           <w:rFonts w:ascii="Arial" w:hAnsi="Arial" w:cs="Arial"/>
-          <w:color w:val="000000"/>
-          <w:sz w:val="22"/>
-          <w:szCs w:val="22"/>
-        </w:rPr>
-      </w:pPr>
-      <w:r>
-        <w:rPr>
-          <w:rFonts w:ascii="Arial" w:hAnsi="Arial" w:cs="Arial"/>
+          <w:strike/>
+          <w:color w:val="000000"/>
+          <w:sz w:val="22"/>
+          <w:szCs w:val="22"/>
+        </w:rPr>
+      </w:pPr>
+      <w:r>
+        <w:rPr>
+          <w:rFonts w:ascii="Arial" w:hAnsi="Arial" w:cs="Arial"/>
+          <w:strike/>
           <w:color w:val="000000"/>
           <w:sz w:val="22"/>
           <w:szCs w:val="22"/>
@@ -1226,6 +1605,7 @@
       <w:r>
         <w:rPr>
           <w:rFonts w:ascii="Arial" w:hAnsi="Arial" w:cs="Arial"/>
+          <w:strike/>
           <w:color w:val="000000"/>
           <w:sz w:val="22"/>
           <w:szCs w:val="22"/>
@@ -1236,6 +1616,7 @@
       <w:r>
         <w:rPr>
           <w:rFonts w:ascii="Arial" w:hAnsi="Arial" w:cs="Arial"/>
+          <w:strike/>
           <w:color w:val="000000"/>
           <w:sz w:val="22"/>
           <w:szCs w:val="22"/>
@@ -1254,14 +1635,16 @@
         <w:textAlignment w:val="baseline"/>
         <w:rPr>
           <w:rFonts w:ascii="Arial" w:hAnsi="Arial" w:cs="Arial"/>
-          <w:color w:val="000000"/>
-          <w:sz w:val="22"/>
-          <w:szCs w:val="22"/>
-        </w:rPr>
-      </w:pPr>
-      <w:r>
-        <w:rPr>
-          <w:rFonts w:ascii="Arial" w:hAnsi="Arial" w:cs="Arial"/>
+          <w:strike/>
+          <w:color w:val="000000"/>
+          <w:sz w:val="22"/>
+          <w:szCs w:val="22"/>
+        </w:rPr>
+      </w:pPr>
+      <w:r>
+        <w:rPr>
+          <w:rFonts w:ascii="Arial" w:hAnsi="Arial" w:cs="Arial"/>
+          <w:strike/>
           <w:color w:val="000000"/>
           <w:sz w:val="22"/>
           <w:szCs w:val="22"/>
@@ -1272,6 +1655,7 @@
       <w:r>
         <w:rPr>
           <w:rFonts w:ascii="Arial" w:hAnsi="Arial" w:cs="Arial"/>
+          <w:strike/>
           <w:color w:val="000000"/>
           <w:sz w:val="22"/>
           <w:szCs w:val="22"/>
@@ -1282,6 +1666,7 @@
       <w:r>
         <w:rPr>
           <w:rFonts w:ascii="Arial" w:hAnsi="Arial" w:cs="Arial"/>
+          <w:strike/>
           <w:color w:val="000000"/>
           <w:sz w:val="22"/>
           <w:szCs w:val="22"/>
@@ -1300,14 +1685,16 @@
         <w:textAlignment w:val="baseline"/>
         <w:rPr>
           <w:rFonts w:ascii="Arial" w:hAnsi="Arial" w:cs="Arial"/>
-          <w:color w:val="000000"/>
-          <w:sz w:val="22"/>
-          <w:szCs w:val="22"/>
-        </w:rPr>
-      </w:pPr>
-      <w:r>
-        <w:rPr>
-          <w:rFonts w:ascii="Arial" w:hAnsi="Arial" w:cs="Arial"/>
+          <w:strike/>
+          <w:color w:val="000000"/>
+          <w:sz w:val="22"/>
+          <w:szCs w:val="22"/>
+        </w:rPr>
+      </w:pPr>
+      <w:r>
+        <w:rPr>
+          <w:rFonts w:ascii="Arial" w:hAnsi="Arial" w:cs="Arial"/>
+          <w:strike/>
           <w:color w:val="000000"/>
           <w:sz w:val="22"/>
           <w:szCs w:val="22"/>
@@ -1327,14 +1714,16 @@
         <w:textAlignment w:val="baseline"/>
         <w:rPr>
           <w:rFonts w:ascii="Arial" w:hAnsi="Arial" w:cs="Arial"/>
-          <w:color w:val="000000"/>
-          <w:sz w:val="22"/>
-          <w:szCs w:val="22"/>
-        </w:rPr>
-      </w:pPr>
-      <w:r>
-        <w:rPr>
-          <w:rFonts w:ascii="Arial" w:hAnsi="Arial" w:cs="Arial"/>
+          <w:strike/>
+          <w:color w:val="000000"/>
+          <w:sz w:val="22"/>
+          <w:szCs w:val="22"/>
+        </w:rPr>
+      </w:pPr>
+      <w:r>
+        <w:rPr>
+          <w:rFonts w:ascii="Arial" w:hAnsi="Arial" w:cs="Arial"/>
+          <w:strike/>
           <w:color w:val="000000"/>
           <w:sz w:val="22"/>
           <w:szCs w:val="22"/>
@@ -1342,9 +1731,11 @@
         <w:t xml:space="preserve">Create two new functions: </w:t>
       </w:r>
       <w:proofErr w:type="spellStart"/>
-      <w:r>
-        <w:rPr>
-          <w:rFonts w:ascii="Arial" w:hAnsi="Arial" w:cs="Arial"/>
+      <w:proofErr w:type="gramStart"/>
+      <w:r>
+        <w:rPr>
+          <w:rFonts w:ascii="Arial" w:hAnsi="Arial" w:cs="Arial"/>
+          <w:strike/>
           <w:color w:val="000000"/>
           <w:sz w:val="22"/>
           <w:szCs w:val="22"/>
@@ -1355,16 +1746,29 @@
       <w:r>
         <w:rPr>
           <w:rFonts w:ascii="Arial" w:hAnsi="Arial" w:cs="Arial"/>
-          <w:color w:val="000000"/>
-          <w:sz w:val="22"/>
-          <w:szCs w:val="22"/>
-        </w:rPr>
-        <w:t xml:space="preserve">() and </w:t>
+          <w:strike/>
+          <w:color w:val="000000"/>
+          <w:sz w:val="22"/>
+          <w:szCs w:val="22"/>
+        </w:rPr>
+        <w:t>(</w:t>
+      </w:r>
+      <w:proofErr w:type="gramEnd"/>
+      <w:r>
+        <w:rPr>
+          <w:rFonts w:ascii="Arial" w:hAnsi="Arial" w:cs="Arial"/>
+          <w:strike/>
+          <w:color w:val="000000"/>
+          <w:sz w:val="22"/>
+          <w:szCs w:val="22"/>
+        </w:rPr>
+        <w:t xml:space="preserve">) and </w:t>
       </w:r>
       <w:proofErr w:type="spellStart"/>
       <w:r>
         <w:rPr>
           <w:rFonts w:ascii="Arial" w:hAnsi="Arial" w:cs="Arial"/>
+          <w:strike/>
           <w:color w:val="000000"/>
           <w:sz w:val="22"/>
           <w:szCs w:val="22"/>
@@ -1375,6 +1779,7 @@
       <w:r>
         <w:rPr>
           <w:rFonts w:ascii="Arial" w:hAnsi="Arial" w:cs="Arial"/>
+          <w:strike/>
           <w:color w:val="000000"/>
           <w:sz w:val="22"/>
           <w:szCs w:val="22"/>
@@ -1385,6 +1790,7 @@
       <w:r>
         <w:rPr>
           <w:rFonts w:ascii="Arial" w:hAnsi="Arial" w:cs="Arial"/>
+          <w:strike/>
           <w:color w:val="000000"/>
           <w:sz w:val="22"/>
           <w:szCs w:val="22"/>
@@ -1395,6 +1801,7 @@
       <w:r>
         <w:rPr>
           <w:rFonts w:ascii="Arial" w:hAnsi="Arial" w:cs="Arial"/>
+          <w:strike/>
           <w:color w:val="000000"/>
           <w:sz w:val="22"/>
           <w:szCs w:val="22"/>
@@ -1413,15 +1820,18 @@
         <w:textAlignment w:val="baseline"/>
         <w:rPr>
           <w:rFonts w:ascii="Arial" w:hAnsi="Arial" w:cs="Arial"/>
+          <w:strike/>
           <w:color w:val="000000"/>
           <w:sz w:val="22"/>
           <w:szCs w:val="22"/>
         </w:rPr>
       </w:pPr>
       <w:proofErr w:type="spellStart"/>
-      <w:r>
-        <w:rPr>
-          <w:rFonts w:ascii="Arial" w:hAnsi="Arial" w:cs="Arial"/>
+      <w:proofErr w:type="gramStart"/>
+      <w:r>
+        <w:rPr>
+          <w:rFonts w:ascii="Arial" w:hAnsi="Arial" w:cs="Arial"/>
+          <w:strike/>
           <w:color w:val="000000"/>
           <w:sz w:val="22"/>
           <w:szCs w:val="22"/>
@@ -1432,11 +1842,23 @@
       <w:r>
         <w:rPr>
           <w:rFonts w:ascii="Arial" w:hAnsi="Arial" w:cs="Arial"/>
-          <w:color w:val="000000"/>
-          <w:sz w:val="22"/>
-          <w:szCs w:val="22"/>
-        </w:rPr>
-        <w:t>()</w:t>
+          <w:strike/>
+          <w:color w:val="000000"/>
+          <w:sz w:val="22"/>
+          <w:szCs w:val="22"/>
+        </w:rPr>
+        <w:t>(</w:t>
+      </w:r>
+      <w:proofErr w:type="gramEnd"/>
+      <w:r>
+        <w:rPr>
+          <w:rFonts w:ascii="Arial" w:hAnsi="Arial" w:cs="Arial"/>
+          <w:strike/>
+          <w:color w:val="000000"/>
+          <w:sz w:val="22"/>
+          <w:szCs w:val="22"/>
+        </w:rPr>
+        <w:t>)</w:t>
       </w:r>
     </w:p>
     <w:p>
@@ -1450,14 +1872,16 @@
         <w:textAlignment w:val="baseline"/>
         <w:rPr>
           <w:rFonts w:ascii="Arial" w:hAnsi="Arial" w:cs="Arial"/>
-          <w:color w:val="000000"/>
-          <w:sz w:val="22"/>
-          <w:szCs w:val="22"/>
-        </w:rPr>
-      </w:pPr>
-      <w:r>
-        <w:rPr>
-          <w:rFonts w:ascii="Arial" w:hAnsi="Arial" w:cs="Arial"/>
+          <w:strike/>
+          <w:color w:val="000000"/>
+          <w:sz w:val="22"/>
+          <w:szCs w:val="22"/>
+        </w:rPr>
+      </w:pPr>
+      <w:r>
+        <w:rPr>
+          <w:rFonts w:ascii="Arial" w:hAnsi="Arial" w:cs="Arial"/>
+          <w:strike/>
           <w:color w:val="000000"/>
           <w:sz w:val="22"/>
           <w:szCs w:val="22"/>
@@ -1468,6 +1892,7 @@
       <w:r>
         <w:rPr>
           <w:rFonts w:ascii="Arial" w:hAnsi="Arial" w:cs="Arial"/>
+          <w:strike/>
           <w:color w:val="000000"/>
           <w:sz w:val="22"/>
           <w:szCs w:val="22"/>
@@ -1478,12 +1903,25 @@
       <w:r>
         <w:rPr>
           <w:rFonts w:ascii="Arial" w:hAnsi="Arial" w:cs="Arial"/>
-          <w:color w:val="000000"/>
-          <w:sz w:val="22"/>
-          <w:szCs w:val="22"/>
-        </w:rPr>
-        <w:t xml:space="preserve"> objects</w:t>
-      </w:r>
+          <w:strike/>
+          <w:color w:val="000000"/>
+          <w:sz w:val="22"/>
+          <w:szCs w:val="22"/>
+        </w:rPr>
+        <w:t xml:space="preserve"> </w:t>
+      </w:r>
+      <w:proofErr w:type="gramStart"/>
+      <w:r>
+        <w:rPr>
+          <w:rFonts w:ascii="Arial" w:hAnsi="Arial" w:cs="Arial"/>
+          <w:strike/>
+          <w:color w:val="000000"/>
+          <w:sz w:val="22"/>
+          <w:szCs w:val="22"/>
+        </w:rPr>
+        <w:t>objects</w:t>
+      </w:r>
+      <w:proofErr w:type="gramEnd"/>
     </w:p>
     <w:p>
       <w:pPr>
@@ -1496,15 +1934,18 @@
         <w:textAlignment w:val="baseline"/>
         <w:rPr>
           <w:rFonts w:ascii="Arial" w:hAnsi="Arial" w:cs="Arial"/>
+          <w:strike/>
           <w:color w:val="000000"/>
           <w:sz w:val="22"/>
           <w:szCs w:val="22"/>
         </w:rPr>
       </w:pPr>
       <w:proofErr w:type="spellStart"/>
-      <w:r>
-        <w:rPr>
-          <w:rFonts w:ascii="Arial" w:hAnsi="Arial" w:cs="Arial"/>
+      <w:proofErr w:type="gramStart"/>
+      <w:r>
+        <w:rPr>
+          <w:rFonts w:ascii="Arial" w:hAnsi="Arial" w:cs="Arial"/>
+          <w:strike/>
           <w:color w:val="000000"/>
           <w:sz w:val="22"/>
           <w:szCs w:val="22"/>
@@ -1515,16 +1956,29 @@
       <w:r>
         <w:rPr>
           <w:rFonts w:ascii="Arial" w:hAnsi="Arial" w:cs="Arial"/>
-          <w:color w:val="000000"/>
-          <w:sz w:val="22"/>
-          <w:szCs w:val="22"/>
-        </w:rPr>
-        <w:t>(): Observable&lt;</w:t>
+          <w:strike/>
+          <w:color w:val="000000"/>
+          <w:sz w:val="22"/>
+          <w:szCs w:val="22"/>
+        </w:rPr>
+        <w:t>(</w:t>
+      </w:r>
+      <w:proofErr w:type="gramEnd"/>
+      <w:r>
+        <w:rPr>
+          <w:rFonts w:ascii="Arial" w:hAnsi="Arial" w:cs="Arial"/>
+          <w:strike/>
+          <w:color w:val="000000"/>
+          <w:sz w:val="22"/>
+          <w:szCs w:val="22"/>
+        </w:rPr>
+        <w:t>): Observable&lt;</w:t>
       </w:r>
       <w:proofErr w:type="spellStart"/>
       <w:r>
         <w:rPr>
           <w:rFonts w:ascii="Arial" w:hAnsi="Arial" w:cs="Arial"/>
+          <w:strike/>
           <w:color w:val="000000"/>
           <w:sz w:val="22"/>
           <w:szCs w:val="22"/>
@@ -1535,6 +1989,7 @@
       <w:r>
         <w:rPr>
           <w:rFonts w:ascii="Arial" w:hAnsi="Arial" w:cs="Arial"/>
+          <w:strike/>
           <w:color w:val="000000"/>
           <w:sz w:val="22"/>
           <w:szCs w:val="22"/>
@@ -1553,19 +2008,43 @@
         <w:textAlignment w:val="baseline"/>
         <w:rPr>
           <w:rFonts w:ascii="Arial" w:hAnsi="Arial" w:cs="Arial"/>
-          <w:color w:val="000000"/>
-          <w:sz w:val="22"/>
-          <w:szCs w:val="22"/>
-        </w:rPr>
-      </w:pPr>
-      <w:r>
-        <w:rPr>
-          <w:rFonts w:ascii="Arial" w:hAnsi="Arial" w:cs="Arial"/>
-          <w:color w:val="000000"/>
-          <w:sz w:val="22"/>
-          <w:szCs w:val="22"/>
-        </w:rPr>
-        <w:t>Cast the books array to an observable and return them </w:t>
+          <w:strike/>
+          <w:color w:val="000000"/>
+          <w:sz w:val="22"/>
+          <w:szCs w:val="22"/>
+        </w:rPr>
+      </w:pPr>
+      <w:r>
+        <w:rPr>
+          <w:rFonts w:ascii="Arial" w:hAnsi="Arial" w:cs="Arial"/>
+          <w:strike/>
+          <w:color w:val="000000"/>
+          <w:sz w:val="22"/>
+          <w:szCs w:val="22"/>
+        </w:rPr>
+        <w:t xml:space="preserve">Cast the books array to an observable and return </w:t>
+      </w:r>
+      <w:proofErr w:type="gramStart"/>
+      <w:r>
+        <w:rPr>
+          <w:rFonts w:ascii="Arial" w:hAnsi="Arial" w:cs="Arial"/>
+          <w:strike/>
+          <w:color w:val="000000"/>
+          <w:sz w:val="22"/>
+          <w:szCs w:val="22"/>
+        </w:rPr>
+        <w:t>them</w:t>
+      </w:r>
+      <w:proofErr w:type="gramEnd"/>
+      <w:r>
+        <w:rPr>
+          <w:rFonts w:ascii="Arial" w:hAnsi="Arial" w:cs="Arial"/>
+          <w:strike/>
+          <w:color w:val="000000"/>
+          <w:sz w:val="22"/>
+          <w:szCs w:val="22"/>
+        </w:rPr>
+        <w:t> </w:t>
       </w:r>
     </w:p>
     <w:p>
@@ -1579,6 +2058,7 @@
         <w:textAlignment w:val="baseline"/>
         <w:rPr>
           <w:rFonts w:ascii="Arial" w:hAnsi="Arial" w:cs="Arial"/>
+          <w:strike/>
           <w:color w:val="000000"/>
           <w:sz w:val="22"/>
           <w:szCs w:val="22"/>
@@ -1588,6 +2068,7 @@
       <w:r>
         <w:rPr>
           <w:rFonts w:ascii="Arial" w:hAnsi="Arial" w:cs="Arial"/>
+          <w:strike/>
           <w:color w:val="000000"/>
           <w:sz w:val="22"/>
           <w:szCs w:val="22"/>
@@ -1598,6 +2079,7 @@
       <w:r>
         <w:rPr>
           <w:rFonts w:ascii="Arial" w:hAnsi="Arial" w:cs="Arial"/>
+          <w:strike/>
           <w:color w:val="000000"/>
           <w:sz w:val="22"/>
           <w:szCs w:val="22"/>
@@ -1608,6 +2090,7 @@
       <w:r>
         <w:rPr>
           <w:rFonts w:ascii="Arial" w:hAnsi="Arial" w:cs="Arial"/>
+          <w:strike/>
           <w:color w:val="000000"/>
           <w:sz w:val="22"/>
           <w:szCs w:val="22"/>
@@ -1618,6 +2101,7 @@
       <w:r>
         <w:rPr>
           <w:rFonts w:ascii="Arial" w:hAnsi="Arial" w:cs="Arial"/>
+          <w:strike/>
           <w:color w:val="000000"/>
           <w:sz w:val="22"/>
           <w:szCs w:val="22"/>
@@ -1636,14 +2120,16 @@
         <w:textAlignment w:val="baseline"/>
         <w:rPr>
           <w:rFonts w:ascii="Arial" w:hAnsi="Arial" w:cs="Arial"/>
-          <w:color w:val="000000"/>
-          <w:sz w:val="22"/>
-          <w:szCs w:val="22"/>
-        </w:rPr>
-      </w:pPr>
-      <w:r>
-        <w:rPr>
-          <w:rFonts w:ascii="Arial" w:hAnsi="Arial" w:cs="Arial"/>
+          <w:strike/>
+          <w:color w:val="000000"/>
+          <w:sz w:val="22"/>
+          <w:szCs w:val="22"/>
+        </w:rPr>
+      </w:pPr>
+      <w:r>
+        <w:rPr>
+          <w:rFonts w:ascii="Arial" w:hAnsi="Arial" w:cs="Arial"/>
+          <w:strike/>
           <w:color w:val="000000"/>
           <w:sz w:val="22"/>
           <w:szCs w:val="22"/>
@@ -1651,9 +2137,11 @@
         <w:t xml:space="preserve">Set the return type to </w:t>
       </w:r>
       <w:proofErr w:type="spellStart"/>
-      <w:r>
-        <w:rPr>
-          <w:rFonts w:ascii="Arial" w:hAnsi="Arial" w:cs="Arial"/>
+      <w:proofErr w:type="gramStart"/>
+      <w:r>
+        <w:rPr>
+          <w:rFonts w:ascii="Arial" w:hAnsi="Arial" w:cs="Arial"/>
+          <w:strike/>
           <w:color w:val="000000"/>
           <w:sz w:val="22"/>
           <w:szCs w:val="22"/>
@@ -1661,6 +2149,7 @@
         <w:t>IBook</w:t>
       </w:r>
       <w:proofErr w:type="spellEnd"/>
+      <w:proofErr w:type="gramEnd"/>
     </w:p>
     <w:p>
       <w:pPr>
@@ -1673,15 +2162,18 @@
         <w:textAlignment w:val="baseline"/>
         <w:rPr>
           <w:rFonts w:ascii="Arial" w:hAnsi="Arial" w:cs="Arial"/>
+          <w:strike/>
           <w:color w:val="000000"/>
           <w:sz w:val="22"/>
           <w:szCs w:val="22"/>
         </w:rPr>
       </w:pPr>
       <w:proofErr w:type="spellStart"/>
-      <w:r>
-        <w:rPr>
-          <w:rFonts w:ascii="Arial" w:hAnsi="Arial" w:cs="Arial"/>
+      <w:proofErr w:type="gramStart"/>
+      <w:r>
+        <w:rPr>
+          <w:rFonts w:ascii="Arial" w:hAnsi="Arial" w:cs="Arial"/>
+          <w:strike/>
           <w:color w:val="000000"/>
           <w:sz w:val="22"/>
           <w:szCs w:val="22"/>
@@ -1692,6 +2184,7 @@
       <w:r>
         <w:rPr>
           <w:rFonts w:ascii="Arial" w:hAnsi="Arial" w:cs="Arial"/>
+          <w:strike/>
           <w:color w:val="000000"/>
           <w:sz w:val="22"/>
           <w:szCs w:val="22"/>
@@ -1699,9 +2192,11 @@
         <w:t>(</w:t>
       </w:r>
       <w:proofErr w:type="spellStart"/>
-      <w:r>
-        <w:rPr>
-          <w:rFonts w:ascii="Arial" w:hAnsi="Arial" w:cs="Arial"/>
+      <w:proofErr w:type="gramEnd"/>
+      <w:r>
+        <w:rPr>
+          <w:rFonts w:ascii="Arial" w:hAnsi="Arial" w:cs="Arial"/>
+          <w:strike/>
           <w:color w:val="000000"/>
           <w:sz w:val="22"/>
           <w:szCs w:val="22"/>
@@ -1712,6 +2207,7 @@
       <w:r>
         <w:rPr>
           <w:rFonts w:ascii="Arial" w:hAnsi="Arial" w:cs="Arial"/>
+          <w:strike/>
           <w:color w:val="000000"/>
           <w:sz w:val="22"/>
           <w:szCs w:val="22"/>
@@ -1722,6 +2218,7 @@
       <w:r>
         <w:rPr>
           <w:rFonts w:ascii="Arial" w:hAnsi="Arial" w:cs="Arial"/>
+          <w:strike/>
           <w:color w:val="000000"/>
           <w:sz w:val="22"/>
           <w:szCs w:val="22"/>
@@ -1741,14 +2238,16 @@
         <w:textAlignment w:val="baseline"/>
         <w:rPr>
           <w:rFonts w:ascii="Arial" w:hAnsi="Arial" w:cs="Arial"/>
-          <w:color w:val="000000"/>
-          <w:sz w:val="22"/>
-          <w:szCs w:val="22"/>
-        </w:rPr>
-      </w:pPr>
-      <w:r>
-        <w:rPr>
-          <w:rFonts w:ascii="Arial" w:hAnsi="Arial" w:cs="Arial"/>
+          <w:strike/>
+          <w:color w:val="000000"/>
+          <w:sz w:val="22"/>
+          <w:szCs w:val="22"/>
+        </w:rPr>
+      </w:pPr>
+      <w:r>
+        <w:rPr>
+          <w:rFonts w:ascii="Arial" w:hAnsi="Arial" w:cs="Arial"/>
+          <w:strike/>
           <w:color w:val="000000"/>
           <w:sz w:val="22"/>
           <w:szCs w:val="22"/>
@@ -1759,6 +2258,7 @@
       <w:r>
         <w:rPr>
           <w:rFonts w:ascii="Arial" w:hAnsi="Arial" w:cs="Arial"/>
+          <w:strike/>
           <w:color w:val="000000"/>
           <w:sz w:val="22"/>
           <w:szCs w:val="22"/>
@@ -1769,12 +2269,25 @@
       <w:r>
         <w:rPr>
           <w:rFonts w:ascii="Arial" w:hAnsi="Arial" w:cs="Arial"/>
-          <w:color w:val="000000"/>
-          <w:sz w:val="22"/>
-          <w:szCs w:val="22"/>
-        </w:rPr>
-        <w:t xml:space="preserve"> number</w:t>
-      </w:r>
+          <w:strike/>
+          <w:color w:val="000000"/>
+          <w:sz w:val="22"/>
+          <w:szCs w:val="22"/>
+        </w:rPr>
+        <w:t xml:space="preserve"> </w:t>
+      </w:r>
+      <w:proofErr w:type="gramStart"/>
+      <w:r>
+        <w:rPr>
+          <w:rFonts w:ascii="Arial" w:hAnsi="Arial" w:cs="Arial"/>
+          <w:strike/>
+          <w:color w:val="000000"/>
+          <w:sz w:val="22"/>
+          <w:szCs w:val="22"/>
+        </w:rPr>
+        <w:t>number</w:t>
+      </w:r>
+      <w:proofErr w:type="gramEnd"/>
     </w:p>
     <w:p>
       <w:pPr>
@@ -1792,6 +2305,16 @@
           <w:szCs w:val="22"/>
         </w:rPr>
       </w:pPr>
+      <w:r>
+        <w:rPr>
+          <w:rFonts w:ascii="Arial" w:hAnsi="Arial" w:cs="Arial"/>
+          <w:color w:val="000000"/>
+          <w:sz w:val="22"/>
+          <w:szCs w:val="22"/>
+        </w:rPr>
+        <w:t>book-</w:t>
+      </w:r>
+      <w:proofErr w:type="spellStart"/>
       <w:proofErr w:type="gramStart"/>
       <w:r>
         <w:rPr>
@@ -1800,17 +2323,7 @@
           <w:sz w:val="22"/>
           <w:szCs w:val="22"/>
         </w:rPr>
-        <w:t>book-</w:t>
-      </w:r>
-      <w:proofErr w:type="spellStart"/>
-      <w:r>
-        <w:rPr>
-          <w:rFonts w:ascii="Arial" w:hAnsi="Arial" w:cs="Arial"/>
-          <w:color w:val="000000"/>
-          <w:sz w:val="22"/>
-          <w:szCs w:val="22"/>
-        </w:rPr>
-        <w:t>list</w:t>
+        <w:t>list.component</w:t>
       </w:r>
       <w:proofErr w:type="gramEnd"/>
       <w:r>
@@ -1820,7 +2333,7 @@
           <w:sz w:val="22"/>
           <w:szCs w:val="22"/>
         </w:rPr>
-        <w:t>.component.ts</w:t>
+        <w:t>.ts</w:t>
       </w:r>
       <w:proofErr w:type="spellEnd"/>
     </w:p>
@@ -1835,14 +2348,16 @@
         <w:textAlignment w:val="baseline"/>
         <w:rPr>
           <w:rFonts w:ascii="Arial" w:hAnsi="Arial" w:cs="Arial"/>
-          <w:color w:val="000000"/>
-          <w:sz w:val="22"/>
-          <w:szCs w:val="22"/>
-        </w:rPr>
-      </w:pPr>
-      <w:r>
-        <w:rPr>
-          <w:rFonts w:ascii="Arial" w:hAnsi="Arial" w:cs="Arial"/>
+          <w:strike/>
+          <w:color w:val="000000"/>
+          <w:sz w:val="22"/>
+          <w:szCs w:val="22"/>
+        </w:rPr>
+      </w:pPr>
+      <w:r>
+        <w:rPr>
+          <w:rFonts w:ascii="Arial" w:hAnsi="Arial" w:cs="Arial"/>
+          <w:strike/>
           <w:color w:val="000000"/>
           <w:sz w:val="22"/>
           <w:szCs w:val="22"/>
@@ -1850,9 +2365,11 @@
         <w:t xml:space="preserve">Add an import statement for the </w:t>
       </w:r>
       <w:proofErr w:type="spellStart"/>
-      <w:r>
-        <w:rPr>
-          <w:rFonts w:ascii="Arial" w:hAnsi="Arial" w:cs="Arial"/>
+      <w:proofErr w:type="gramStart"/>
+      <w:r>
+        <w:rPr>
+          <w:rFonts w:ascii="Arial" w:hAnsi="Arial" w:cs="Arial"/>
+          <w:strike/>
           <w:color w:val="000000"/>
           <w:sz w:val="22"/>
           <w:szCs w:val="22"/>
@@ -1860,6 +2377,7 @@
         <w:t>BooksService</w:t>
       </w:r>
       <w:proofErr w:type="spellEnd"/>
+      <w:proofErr w:type="gramEnd"/>
     </w:p>
     <w:p>
       <w:pPr>
@@ -1872,24 +2390,38 @@
         <w:textAlignment w:val="baseline"/>
         <w:rPr>
           <w:rFonts w:ascii="Arial" w:hAnsi="Arial" w:cs="Arial"/>
-          <w:color w:val="000000"/>
-          <w:sz w:val="22"/>
-          <w:szCs w:val="22"/>
-        </w:rPr>
-      </w:pPr>
-      <w:r>
-        <w:rPr>
-          <w:rFonts w:ascii="Arial" w:hAnsi="Arial" w:cs="Arial"/>
-          <w:color w:val="000000"/>
-          <w:sz w:val="22"/>
-          <w:szCs w:val="22"/>
-        </w:rPr>
-        <w:t xml:space="preserve">import { </w:t>
+          <w:strike/>
+          <w:color w:val="000000"/>
+          <w:sz w:val="22"/>
+          <w:szCs w:val="22"/>
+        </w:rPr>
+      </w:pPr>
+      <w:r>
+        <w:rPr>
+          <w:rFonts w:ascii="Arial" w:hAnsi="Arial" w:cs="Arial"/>
+          <w:strike/>
+          <w:color w:val="000000"/>
+          <w:sz w:val="22"/>
+          <w:szCs w:val="22"/>
+        </w:rPr>
+        <w:t xml:space="preserve">import </w:t>
+      </w:r>
+      <w:proofErr w:type="gramStart"/>
+      <w:r>
+        <w:rPr>
+          <w:rFonts w:ascii="Arial" w:hAnsi="Arial" w:cs="Arial"/>
+          <w:strike/>
+          <w:color w:val="000000"/>
+          <w:sz w:val="22"/>
+          <w:szCs w:val="22"/>
+        </w:rPr>
+        <w:t xml:space="preserve">{ </w:t>
       </w:r>
       <w:proofErr w:type="spellStart"/>
       <w:r>
         <w:rPr>
           <w:rFonts w:ascii="Arial" w:hAnsi="Arial" w:cs="Arial"/>
+          <w:strike/>
           <w:color w:val="000000"/>
           <w:sz w:val="22"/>
           <w:szCs w:val="22"/>
@@ -1897,9 +2429,11 @@
         <w:t>BooksService</w:t>
       </w:r>
       <w:proofErr w:type="spellEnd"/>
-      <w:r>
-        <w:rPr>
-          <w:rFonts w:ascii="Arial" w:hAnsi="Arial" w:cs="Arial"/>
+      <w:proofErr w:type="gramEnd"/>
+      <w:r>
+        <w:rPr>
+          <w:rFonts w:ascii="Arial" w:hAnsi="Arial" w:cs="Arial"/>
+          <w:strike/>
           <w:color w:val="000000"/>
           <w:sz w:val="22"/>
           <w:szCs w:val="22"/>
@@ -1910,6 +2444,7 @@
       <w:r>
         <w:rPr>
           <w:rFonts w:ascii="Arial" w:hAnsi="Arial" w:cs="Arial"/>
+          <w:strike/>
           <w:color w:val="000000"/>
           <w:sz w:val="22"/>
           <w:szCs w:val="22"/>
@@ -1920,6 +2455,7 @@
       <w:r>
         <w:rPr>
           <w:rFonts w:ascii="Arial" w:hAnsi="Arial" w:cs="Arial"/>
+          <w:strike/>
           <w:color w:val="000000"/>
           <w:sz w:val="22"/>
           <w:szCs w:val="22"/>
@@ -1938,14 +2474,16 @@
         <w:textAlignment w:val="baseline"/>
         <w:rPr>
           <w:rFonts w:ascii="Arial" w:hAnsi="Arial" w:cs="Arial"/>
-          <w:color w:val="000000"/>
-          <w:sz w:val="22"/>
-          <w:szCs w:val="22"/>
-        </w:rPr>
-      </w:pPr>
-      <w:r>
-        <w:rPr>
-          <w:rFonts w:ascii="Arial" w:hAnsi="Arial" w:cs="Arial"/>
+          <w:strike/>
+          <w:color w:val="000000"/>
+          <w:sz w:val="22"/>
+          <w:szCs w:val="22"/>
+        </w:rPr>
+      </w:pPr>
+      <w:r>
+        <w:rPr>
+          <w:rFonts w:ascii="Arial" w:hAnsi="Arial" w:cs="Arial"/>
+          <w:strike/>
           <w:color w:val="000000"/>
           <w:sz w:val="22"/>
           <w:szCs w:val="22"/>
@@ -1956,6 +2494,7 @@
       <w:r>
         <w:rPr>
           <w:rFonts w:ascii="Arial" w:hAnsi="Arial" w:cs="Arial"/>
+          <w:strike/>
           <w:color w:val="000000"/>
           <w:sz w:val="22"/>
           <w:szCs w:val="22"/>
@@ -1966,12 +2505,25 @@
       <w:r>
         <w:rPr>
           <w:rFonts w:ascii="Arial" w:hAnsi="Arial" w:cs="Arial"/>
-          <w:color w:val="000000"/>
-          <w:sz w:val="22"/>
-          <w:szCs w:val="22"/>
-        </w:rPr>
-        <w:t xml:space="preserve"> interface</w:t>
-      </w:r>
+          <w:strike/>
+          <w:color w:val="000000"/>
+          <w:sz w:val="22"/>
+          <w:szCs w:val="22"/>
+        </w:rPr>
+        <w:t xml:space="preserve"> </w:t>
+      </w:r>
+      <w:proofErr w:type="gramStart"/>
+      <w:r>
+        <w:rPr>
+          <w:rFonts w:ascii="Arial" w:hAnsi="Arial" w:cs="Arial"/>
+          <w:strike/>
+          <w:color w:val="000000"/>
+          <w:sz w:val="22"/>
+          <w:szCs w:val="22"/>
+        </w:rPr>
+        <w:t>interface</w:t>
+      </w:r>
+      <w:proofErr w:type="gramEnd"/>
     </w:p>
     <w:p>
       <w:pPr>
@@ -1984,24 +2536,38 @@
         <w:textAlignment w:val="baseline"/>
         <w:rPr>
           <w:rFonts w:ascii="Arial" w:hAnsi="Arial" w:cs="Arial"/>
-          <w:color w:val="000000"/>
-          <w:sz w:val="22"/>
-          <w:szCs w:val="22"/>
-        </w:rPr>
-      </w:pPr>
-      <w:r>
-        <w:rPr>
-          <w:rFonts w:ascii="Arial" w:hAnsi="Arial" w:cs="Arial"/>
-          <w:color w:val="000000"/>
-          <w:sz w:val="22"/>
-          <w:szCs w:val="22"/>
-        </w:rPr>
-        <w:t xml:space="preserve">import { </w:t>
+          <w:strike/>
+          <w:color w:val="000000"/>
+          <w:sz w:val="22"/>
+          <w:szCs w:val="22"/>
+        </w:rPr>
+      </w:pPr>
+      <w:r>
+        <w:rPr>
+          <w:rFonts w:ascii="Arial" w:hAnsi="Arial" w:cs="Arial"/>
+          <w:strike/>
+          <w:color w:val="000000"/>
+          <w:sz w:val="22"/>
+          <w:szCs w:val="22"/>
+        </w:rPr>
+        <w:t xml:space="preserve">import </w:t>
+      </w:r>
+      <w:proofErr w:type="gramStart"/>
+      <w:r>
+        <w:rPr>
+          <w:rFonts w:ascii="Arial" w:hAnsi="Arial" w:cs="Arial"/>
+          <w:strike/>
+          <w:color w:val="000000"/>
+          <w:sz w:val="22"/>
+          <w:szCs w:val="22"/>
+        </w:rPr>
+        <w:t xml:space="preserve">{ </w:t>
       </w:r>
       <w:proofErr w:type="spellStart"/>
       <w:r>
         <w:rPr>
           <w:rFonts w:ascii="Arial" w:hAnsi="Arial" w:cs="Arial"/>
+          <w:strike/>
           <w:color w:val="000000"/>
           <w:sz w:val="22"/>
           <w:szCs w:val="22"/>
@@ -2009,9 +2575,11 @@
         <w:t>IBook</w:t>
       </w:r>
       <w:proofErr w:type="spellEnd"/>
-      <w:r>
-        <w:rPr>
-          <w:rFonts w:ascii="Arial" w:hAnsi="Arial" w:cs="Arial"/>
+      <w:proofErr w:type="gramEnd"/>
+      <w:r>
+        <w:rPr>
+          <w:rFonts w:ascii="Arial" w:hAnsi="Arial" w:cs="Arial"/>
+          <w:strike/>
           <w:color w:val="000000"/>
           <w:sz w:val="22"/>
           <w:szCs w:val="22"/>
@@ -2022,6 +2590,7 @@
       <w:r>
         <w:rPr>
           <w:rFonts w:ascii="Arial" w:hAnsi="Arial" w:cs="Arial"/>
+          <w:strike/>
           <w:color w:val="000000"/>
           <w:sz w:val="22"/>
           <w:szCs w:val="22"/>
@@ -2032,6 +2601,7 @@
       <w:r>
         <w:rPr>
           <w:rFonts w:ascii="Arial" w:hAnsi="Arial" w:cs="Arial"/>
+          <w:strike/>
           <w:color w:val="000000"/>
           <w:sz w:val="22"/>
           <w:szCs w:val="22"/>
@@ -2050,19 +2620,43 @@
         <w:textAlignment w:val="baseline"/>
         <w:rPr>
           <w:rFonts w:ascii="Arial" w:hAnsi="Arial" w:cs="Arial"/>
-          <w:color w:val="000000"/>
-          <w:sz w:val="22"/>
-          <w:szCs w:val="22"/>
-        </w:rPr>
-      </w:pPr>
-      <w:r>
-        <w:rPr>
-          <w:rFonts w:ascii="Arial" w:hAnsi="Arial" w:cs="Arial"/>
-          <w:color w:val="000000"/>
-          <w:sz w:val="22"/>
-          <w:szCs w:val="22"/>
-        </w:rPr>
-        <w:t>Add an import statement for Observable </w:t>
+          <w:strike/>
+          <w:color w:val="000000"/>
+          <w:sz w:val="22"/>
+          <w:szCs w:val="22"/>
+        </w:rPr>
+      </w:pPr>
+      <w:r>
+        <w:rPr>
+          <w:rFonts w:ascii="Arial" w:hAnsi="Arial" w:cs="Arial"/>
+          <w:strike/>
+          <w:color w:val="000000"/>
+          <w:sz w:val="22"/>
+          <w:szCs w:val="22"/>
+        </w:rPr>
+        <w:t xml:space="preserve">Add an import statement for </w:t>
+      </w:r>
+      <w:proofErr w:type="gramStart"/>
+      <w:r>
+        <w:rPr>
+          <w:rFonts w:ascii="Arial" w:hAnsi="Arial" w:cs="Arial"/>
+          <w:strike/>
+          <w:color w:val="000000"/>
+          <w:sz w:val="22"/>
+          <w:szCs w:val="22"/>
+        </w:rPr>
+        <w:t>Observable</w:t>
+      </w:r>
+      <w:proofErr w:type="gramEnd"/>
+      <w:r>
+        <w:rPr>
+          <w:rFonts w:ascii="Arial" w:hAnsi="Arial" w:cs="Arial"/>
+          <w:strike/>
+          <w:color w:val="000000"/>
+          <w:sz w:val="22"/>
+          <w:szCs w:val="22"/>
+        </w:rPr>
+        <w:t> </w:t>
       </w:r>
     </w:p>
     <w:p>
@@ -2076,24 +2670,49 @@
         <w:textAlignment w:val="baseline"/>
         <w:rPr>
           <w:rFonts w:ascii="Arial" w:hAnsi="Arial" w:cs="Arial"/>
-          <w:color w:val="000000"/>
-          <w:sz w:val="22"/>
-          <w:szCs w:val="22"/>
-        </w:rPr>
-      </w:pPr>
-      <w:r>
-        <w:rPr>
-          <w:rFonts w:ascii="Arial" w:hAnsi="Arial" w:cs="Arial"/>
-          <w:color w:val="000000"/>
-          <w:sz w:val="22"/>
-          <w:szCs w:val="22"/>
-        </w:rPr>
-        <w:t>import { Observable } from ‘</w:t>
+          <w:strike/>
+          <w:color w:val="000000"/>
+          <w:sz w:val="22"/>
+          <w:szCs w:val="22"/>
+        </w:rPr>
+      </w:pPr>
+      <w:r>
+        <w:rPr>
+          <w:rFonts w:ascii="Arial" w:hAnsi="Arial" w:cs="Arial"/>
+          <w:strike/>
+          <w:color w:val="000000"/>
+          <w:sz w:val="22"/>
+          <w:szCs w:val="22"/>
+        </w:rPr>
+        <w:t xml:space="preserve">import </w:t>
+      </w:r>
+      <w:proofErr w:type="gramStart"/>
+      <w:r>
+        <w:rPr>
+          <w:rFonts w:ascii="Arial" w:hAnsi="Arial" w:cs="Arial"/>
+          <w:strike/>
+          <w:color w:val="000000"/>
+          <w:sz w:val="22"/>
+          <w:szCs w:val="22"/>
+        </w:rPr>
+        <w:t>{ Observable</w:t>
+      </w:r>
+      <w:proofErr w:type="gramEnd"/>
+      <w:r>
+        <w:rPr>
+          <w:rFonts w:ascii="Arial" w:hAnsi="Arial" w:cs="Arial"/>
+          <w:strike/>
+          <w:color w:val="000000"/>
+          <w:sz w:val="22"/>
+          <w:szCs w:val="22"/>
+        </w:rPr>
+        <w:t xml:space="preserve"> } from ‘</w:t>
       </w:r>
       <w:proofErr w:type="spellStart"/>
       <w:r>
         <w:rPr>
           <w:rFonts w:ascii="Arial" w:hAnsi="Arial" w:cs="Arial"/>
+          <w:strike/>
           <w:color w:val="000000"/>
           <w:sz w:val="22"/>
           <w:szCs w:val="22"/>
@@ -2104,6 +2723,7 @@
       <w:r>
         <w:rPr>
           <w:rFonts w:ascii="Arial" w:hAnsi="Arial" w:cs="Arial"/>
+          <w:strike/>
           <w:color w:val="000000"/>
           <w:sz w:val="22"/>
           <w:szCs w:val="22"/>
@@ -2122,14 +2742,16 @@
         <w:textAlignment w:val="baseline"/>
         <w:rPr>
           <w:rFonts w:ascii="Arial" w:hAnsi="Arial" w:cs="Arial"/>
-          <w:color w:val="000000"/>
-          <w:sz w:val="22"/>
-          <w:szCs w:val="22"/>
-        </w:rPr>
-      </w:pPr>
-      <w:r>
-        <w:rPr>
-          <w:rFonts w:ascii="Arial" w:hAnsi="Arial" w:cs="Arial"/>
+          <w:strike/>
+          <w:color w:val="000000"/>
+          <w:sz w:val="22"/>
+          <w:szCs w:val="22"/>
+        </w:rPr>
+      </w:pPr>
+      <w:r>
+        <w:rPr>
+          <w:rFonts w:ascii="Arial" w:hAnsi="Arial" w:cs="Arial"/>
+          <w:strike/>
           <w:color w:val="000000"/>
           <w:sz w:val="22"/>
           <w:szCs w:val="22"/>
@@ -2137,9 +2759,11 @@
         <w:t>Create a books variable of type Observable&lt;</w:t>
       </w:r>
       <w:proofErr w:type="spellStart"/>
-      <w:r>
-        <w:rPr>
-          <w:rFonts w:ascii="Arial" w:hAnsi="Arial" w:cs="Arial"/>
+      <w:proofErr w:type="gramStart"/>
+      <w:r>
+        <w:rPr>
+          <w:rFonts w:ascii="Arial" w:hAnsi="Arial" w:cs="Arial"/>
+          <w:strike/>
           <w:color w:val="000000"/>
           <w:sz w:val="22"/>
           <w:szCs w:val="22"/>
@@ -2150,11 +2774,23 @@
       <w:r>
         <w:rPr>
           <w:rFonts w:ascii="Arial" w:hAnsi="Arial" w:cs="Arial"/>
-          <w:color w:val="000000"/>
-          <w:sz w:val="22"/>
-          <w:szCs w:val="22"/>
-        </w:rPr>
-        <w:t>[]&gt;</w:t>
+          <w:strike/>
+          <w:color w:val="000000"/>
+          <w:sz w:val="22"/>
+          <w:szCs w:val="22"/>
+        </w:rPr>
+        <w:t>[</w:t>
+      </w:r>
+      <w:proofErr w:type="gramEnd"/>
+      <w:r>
+        <w:rPr>
+          <w:rFonts w:ascii="Arial" w:hAnsi="Arial" w:cs="Arial"/>
+          <w:strike/>
+          <w:color w:val="000000"/>
+          <w:sz w:val="22"/>
+          <w:szCs w:val="22"/>
+        </w:rPr>
+        <w:t>]&gt;</w:t>
       </w:r>
     </w:p>
     <w:p>
@@ -2168,14 +2804,16 @@
         <w:textAlignment w:val="baseline"/>
         <w:rPr>
           <w:rFonts w:ascii="Arial" w:hAnsi="Arial" w:cs="Arial"/>
-          <w:color w:val="000000"/>
-          <w:sz w:val="22"/>
-          <w:szCs w:val="22"/>
-        </w:rPr>
-      </w:pPr>
-      <w:r>
-        <w:rPr>
-          <w:rFonts w:ascii="Arial" w:hAnsi="Arial" w:cs="Arial"/>
+          <w:strike/>
+          <w:color w:val="000000"/>
+          <w:sz w:val="22"/>
+          <w:szCs w:val="22"/>
+        </w:rPr>
+      </w:pPr>
+      <w:r>
+        <w:rPr>
+          <w:rFonts w:ascii="Arial" w:hAnsi="Arial" w:cs="Arial"/>
+          <w:strike/>
           <w:color w:val="000000"/>
           <w:sz w:val="22"/>
           <w:szCs w:val="22"/>
@@ -2186,6 +2824,7 @@
       <w:r>
         <w:rPr>
           <w:rFonts w:ascii="Arial" w:hAnsi="Arial" w:cs="Arial"/>
+          <w:strike/>
           <w:color w:val="000000"/>
           <w:sz w:val="22"/>
           <w:szCs w:val="22"/>
@@ -2196,31 +2835,34 @@
       <w:r>
         <w:rPr>
           <w:rFonts w:ascii="Arial" w:hAnsi="Arial" w:cs="Arial"/>
-          <w:color w:val="000000"/>
-          <w:sz w:val="22"/>
-          <w:szCs w:val="22"/>
-        </w:rPr>
-        <w:t xml:space="preserve"> to the </w:t>
+          <w:strike/>
+          <w:color w:val="000000"/>
+          <w:sz w:val="22"/>
+          <w:szCs w:val="22"/>
+        </w:rPr>
+        <w:t xml:space="preserve"> to the components </w:t>
       </w:r>
       <w:proofErr w:type="gramStart"/>
       <w:r>
         <w:rPr>
           <w:rFonts w:ascii="Arial" w:hAnsi="Arial" w:cs="Arial"/>
-          <w:color w:val="000000"/>
-          <w:sz w:val="22"/>
-          <w:szCs w:val="22"/>
-        </w:rPr>
-        <w:t>components</w:t>
+          <w:strike/>
+          <w:color w:val="000000"/>
+          <w:sz w:val="22"/>
+          <w:szCs w:val="22"/>
+        </w:rPr>
+        <w:t>constructor</w:t>
       </w:r>
       <w:proofErr w:type="gramEnd"/>
       <w:r>
         <w:rPr>
           <w:rFonts w:ascii="Arial" w:hAnsi="Arial" w:cs="Arial"/>
-          <w:color w:val="000000"/>
-          <w:sz w:val="22"/>
-          <w:szCs w:val="22"/>
-        </w:rPr>
-        <w:t xml:space="preserve"> constructor </w:t>
+          <w:strike/>
+          <w:color w:val="000000"/>
+          <w:sz w:val="22"/>
+          <w:szCs w:val="22"/>
+        </w:rPr>
+        <w:t> </w:t>
       </w:r>
     </w:p>
     <w:p>
@@ -2234,24 +2876,39 @@
         <w:textAlignment w:val="baseline"/>
         <w:rPr>
           <w:rFonts w:ascii="Arial" w:hAnsi="Arial" w:cs="Arial"/>
-          <w:color w:val="000000"/>
-          <w:sz w:val="22"/>
-          <w:szCs w:val="22"/>
-        </w:rPr>
-      </w:pPr>
-      <w:r>
-        <w:rPr>
-          <w:rFonts w:ascii="Arial" w:hAnsi="Arial" w:cs="Arial"/>
-          <w:color w:val="000000"/>
-          <w:sz w:val="22"/>
-          <w:szCs w:val="22"/>
-        </w:rPr>
-        <w:t xml:space="preserve">constructor(private </w:t>
+          <w:strike/>
+          <w:color w:val="000000"/>
+          <w:sz w:val="22"/>
+          <w:szCs w:val="22"/>
+        </w:rPr>
+      </w:pPr>
+      <w:proofErr w:type="gramStart"/>
+      <w:r>
+        <w:rPr>
+          <w:rFonts w:ascii="Arial" w:hAnsi="Arial" w:cs="Arial"/>
+          <w:strike/>
+          <w:color w:val="000000"/>
+          <w:sz w:val="22"/>
+          <w:szCs w:val="22"/>
+        </w:rPr>
+        <w:t>constructor(</w:t>
+      </w:r>
+      <w:proofErr w:type="gramEnd"/>
+      <w:r>
+        <w:rPr>
+          <w:rFonts w:ascii="Arial" w:hAnsi="Arial" w:cs="Arial"/>
+          <w:strike/>
+          <w:color w:val="000000"/>
+          <w:sz w:val="22"/>
+          <w:szCs w:val="22"/>
+        </w:rPr>
+        <w:t xml:space="preserve">private </w:t>
       </w:r>
       <w:proofErr w:type="spellStart"/>
       <w:r>
         <w:rPr>
           <w:rFonts w:ascii="Arial" w:hAnsi="Arial" w:cs="Arial"/>
+          <w:strike/>
           <w:color w:val="000000"/>
           <w:sz w:val="22"/>
           <w:szCs w:val="22"/>
@@ -2262,6 +2919,7 @@
       <w:r>
         <w:rPr>
           <w:rFonts w:ascii="Arial" w:hAnsi="Arial" w:cs="Arial"/>
+          <w:strike/>
           <w:color w:val="000000"/>
           <w:sz w:val="22"/>
           <w:szCs w:val="22"/>
@@ -2272,6 +2930,7 @@
       <w:r>
         <w:rPr>
           <w:rFonts w:ascii="Arial" w:hAnsi="Arial" w:cs="Arial"/>
+          <w:strike/>
           <w:color w:val="000000"/>
           <w:sz w:val="22"/>
           <w:szCs w:val="22"/>
@@ -2282,6 +2941,7 @@
       <w:r>
         <w:rPr>
           <w:rFonts w:ascii="Arial" w:hAnsi="Arial" w:cs="Arial"/>
+          <w:strike/>
           <w:color w:val="000000"/>
           <w:sz w:val="22"/>
           <w:szCs w:val="22"/>
@@ -2300,14 +2960,16 @@
         <w:textAlignment w:val="baseline"/>
         <w:rPr>
           <w:rFonts w:ascii="Arial" w:hAnsi="Arial" w:cs="Arial"/>
-          <w:color w:val="000000"/>
-          <w:sz w:val="22"/>
-          <w:szCs w:val="22"/>
-        </w:rPr>
-      </w:pPr>
-      <w:r>
-        <w:rPr>
-          <w:rFonts w:ascii="Arial" w:hAnsi="Arial" w:cs="Arial"/>
+          <w:strike/>
+          <w:color w:val="000000"/>
+          <w:sz w:val="22"/>
+          <w:szCs w:val="22"/>
+        </w:rPr>
+      </w:pPr>
+      <w:r>
+        <w:rPr>
+          <w:rFonts w:ascii="Arial" w:hAnsi="Arial" w:cs="Arial"/>
+          <w:strike/>
           <w:color w:val="000000"/>
           <w:sz w:val="22"/>
           <w:szCs w:val="22"/>
@@ -2318,6 +2980,7 @@
       <w:r>
         <w:rPr>
           <w:rFonts w:ascii="Arial" w:hAnsi="Arial" w:cs="Arial"/>
+          <w:strike/>
           <w:color w:val="000000"/>
           <w:sz w:val="22"/>
           <w:szCs w:val="22"/>
@@ -2328,6 +2991,7 @@
       <w:r>
         <w:rPr>
           <w:rFonts w:ascii="Arial" w:hAnsi="Arial" w:cs="Arial"/>
+          <w:strike/>
           <w:color w:val="000000"/>
           <w:sz w:val="22"/>
           <w:szCs w:val="22"/>
@@ -2346,14 +3010,16 @@
         <w:textAlignment w:val="baseline"/>
         <w:rPr>
           <w:rFonts w:ascii="Arial" w:hAnsi="Arial" w:cs="Arial"/>
-          <w:color w:val="000000"/>
-          <w:sz w:val="22"/>
-          <w:szCs w:val="22"/>
-        </w:rPr>
-      </w:pPr>
-      <w:r>
-        <w:rPr>
-          <w:rFonts w:ascii="Arial" w:hAnsi="Arial" w:cs="Arial"/>
+          <w:strike/>
+          <w:color w:val="000000"/>
+          <w:sz w:val="22"/>
+          <w:szCs w:val="22"/>
+        </w:rPr>
+      </w:pPr>
+      <w:r>
+        <w:rPr>
+          <w:rFonts w:ascii="Arial" w:hAnsi="Arial" w:cs="Arial"/>
+          <w:strike/>
           <w:color w:val="000000"/>
           <w:sz w:val="22"/>
           <w:szCs w:val="22"/>
@@ -2372,6 +3038,7 @@
         <w:textAlignment w:val="baseline"/>
         <w:rPr>
           <w:rFonts w:ascii="Arial" w:hAnsi="Arial" w:cs="Arial"/>
+          <w:strike/>
           <w:color w:val="000000"/>
           <w:sz w:val="22"/>
           <w:szCs w:val="22"/>
@@ -2381,6 +3048,7 @@
       <w:r>
         <w:rPr>
           <w:rFonts w:ascii="Arial" w:hAnsi="Arial" w:cs="Arial"/>
+          <w:strike/>
           <w:color w:val="000000"/>
           <w:sz w:val="22"/>
           <w:szCs w:val="22"/>
@@ -2391,6 +3059,7 @@
       <w:r>
         <w:rPr>
           <w:rFonts w:ascii="Arial" w:hAnsi="Arial" w:cs="Arial"/>
+          <w:strike/>
           <w:color w:val="000000"/>
           <w:sz w:val="22"/>
           <w:szCs w:val="22"/>
@@ -2401,6 +3070,7 @@
       <w:r>
         <w:rPr>
           <w:rFonts w:ascii="Arial" w:hAnsi="Arial" w:cs="Arial"/>
+          <w:strike/>
           <w:color w:val="000000"/>
           <w:sz w:val="22"/>
           <w:szCs w:val="22"/>
@@ -2411,6 +3081,7 @@
       <w:r>
         <w:rPr>
           <w:rFonts w:ascii="Arial" w:hAnsi="Arial" w:cs="Arial"/>
+          <w:strike/>
           <w:color w:val="000000"/>
           <w:sz w:val="22"/>
           <w:szCs w:val="22"/>
@@ -2429,14 +3100,16 @@
         <w:textAlignment w:val="baseline"/>
         <w:rPr>
           <w:rFonts w:ascii="Arial" w:hAnsi="Arial" w:cs="Arial"/>
-          <w:color w:val="000000"/>
-          <w:sz w:val="22"/>
-          <w:szCs w:val="22"/>
-        </w:rPr>
-      </w:pPr>
-      <w:r>
-        <w:rPr>
-          <w:rFonts w:ascii="Arial" w:hAnsi="Arial" w:cs="Arial"/>
+          <w:strike/>
+          <w:color w:val="000000"/>
+          <w:sz w:val="22"/>
+          <w:szCs w:val="22"/>
+        </w:rPr>
+      </w:pPr>
+      <w:r>
+        <w:rPr>
+          <w:rFonts w:ascii="Arial" w:hAnsi="Arial" w:cs="Arial"/>
+          <w:strike/>
           <w:color w:val="000000"/>
           <w:sz w:val="22"/>
           <w:szCs w:val="22"/>
@@ -2444,9 +3117,11 @@
         <w:t xml:space="preserve">Create a variable named book of type </w:t>
       </w:r>
       <w:proofErr w:type="spellStart"/>
-      <w:r>
-        <w:rPr>
-          <w:rFonts w:ascii="Arial" w:hAnsi="Arial" w:cs="Arial"/>
+      <w:proofErr w:type="gramStart"/>
+      <w:r>
+        <w:rPr>
+          <w:rFonts w:ascii="Arial" w:hAnsi="Arial" w:cs="Arial"/>
+          <w:strike/>
           <w:color w:val="000000"/>
           <w:sz w:val="22"/>
           <w:szCs w:val="22"/>
@@ -2454,6 +3129,7 @@
         <w:t>IBook</w:t>
       </w:r>
       <w:proofErr w:type="spellEnd"/>
+      <w:proofErr w:type="gramEnd"/>
     </w:p>
     <w:p>
       <w:pPr>
@@ -2466,14 +3142,16 @@
         <w:textAlignment w:val="baseline"/>
         <w:rPr>
           <w:rFonts w:ascii="Arial" w:hAnsi="Arial" w:cs="Arial"/>
-          <w:color w:val="000000"/>
-          <w:sz w:val="22"/>
-          <w:szCs w:val="22"/>
-        </w:rPr>
-      </w:pPr>
-      <w:r>
-        <w:rPr>
-          <w:rFonts w:ascii="Arial" w:hAnsi="Arial" w:cs="Arial"/>
+          <w:strike/>
+          <w:color w:val="000000"/>
+          <w:sz w:val="22"/>
+          <w:szCs w:val="22"/>
+        </w:rPr>
+      </w:pPr>
+      <w:r>
+        <w:rPr>
+          <w:rFonts w:ascii="Arial" w:hAnsi="Arial" w:cs="Arial"/>
+          <w:strike/>
           <w:color w:val="000000"/>
           <w:sz w:val="22"/>
           <w:szCs w:val="22"/>
@@ -2481,9 +3159,11 @@
         <w:t xml:space="preserve">Create a function called </w:t>
       </w:r>
       <w:proofErr w:type="spellStart"/>
-      <w:r>
-        <w:rPr>
-          <w:rFonts w:ascii="Arial" w:hAnsi="Arial" w:cs="Arial"/>
+      <w:proofErr w:type="gramStart"/>
+      <w:r>
+        <w:rPr>
+          <w:rFonts w:ascii="Arial" w:hAnsi="Arial" w:cs="Arial"/>
+          <w:strike/>
           <w:color w:val="000000"/>
           <w:sz w:val="22"/>
           <w:szCs w:val="22"/>
@@ -2494,6 +3174,7 @@
       <w:r>
         <w:rPr>
           <w:rFonts w:ascii="Arial" w:hAnsi="Arial" w:cs="Arial"/>
+          <w:strike/>
           <w:color w:val="000000"/>
           <w:sz w:val="22"/>
           <w:szCs w:val="22"/>
@@ -2501,9 +3182,11 @@
         <w:t>(</w:t>
       </w:r>
       <w:proofErr w:type="spellStart"/>
-      <w:r>
-        <w:rPr>
-          <w:rFonts w:ascii="Arial" w:hAnsi="Arial" w:cs="Arial"/>
+      <w:proofErr w:type="gramEnd"/>
+      <w:r>
+        <w:rPr>
+          <w:rFonts w:ascii="Arial" w:hAnsi="Arial" w:cs="Arial"/>
+          <w:strike/>
           <w:color w:val="000000"/>
           <w:sz w:val="22"/>
           <w:szCs w:val="22"/>
@@ -2514,6 +3197,7 @@
       <w:r>
         <w:rPr>
           <w:rFonts w:ascii="Arial" w:hAnsi="Arial" w:cs="Arial"/>
+          <w:strike/>
           <w:color w:val="000000"/>
           <w:sz w:val="22"/>
           <w:szCs w:val="22"/>
@@ -2532,14 +3216,16 @@
         <w:textAlignment w:val="baseline"/>
         <w:rPr>
           <w:rFonts w:ascii="Arial" w:hAnsi="Arial" w:cs="Arial"/>
-          <w:color w:val="000000"/>
-          <w:sz w:val="22"/>
-          <w:szCs w:val="22"/>
-        </w:rPr>
-      </w:pPr>
-      <w:r>
-        <w:rPr>
-          <w:rFonts w:ascii="Arial" w:hAnsi="Arial" w:cs="Arial"/>
+          <w:strike/>
+          <w:color w:val="000000"/>
+          <w:sz w:val="22"/>
+          <w:szCs w:val="22"/>
+        </w:rPr>
+      </w:pPr>
+      <w:r>
+        <w:rPr>
+          <w:rFonts w:ascii="Arial" w:hAnsi="Arial" w:cs="Arial"/>
+          <w:strike/>
           <w:color w:val="000000"/>
           <w:sz w:val="22"/>
           <w:szCs w:val="22"/>
@@ -2547,9 +3233,11 @@
         <w:t xml:space="preserve">In the body of the </w:t>
       </w:r>
       <w:proofErr w:type="spellStart"/>
-      <w:r>
-        <w:rPr>
-          <w:rFonts w:ascii="Arial" w:hAnsi="Arial" w:cs="Arial"/>
+      <w:proofErr w:type="gramStart"/>
+      <w:r>
+        <w:rPr>
+          <w:rFonts w:ascii="Arial" w:hAnsi="Arial" w:cs="Arial"/>
+          <w:strike/>
           <w:color w:val="000000"/>
           <w:sz w:val="22"/>
           <w:szCs w:val="22"/>
@@ -2560,6 +3248,7 @@
       <w:r>
         <w:rPr>
           <w:rFonts w:ascii="Arial" w:hAnsi="Arial" w:cs="Arial"/>
+          <w:strike/>
           <w:color w:val="000000"/>
           <w:sz w:val="22"/>
           <w:szCs w:val="22"/>
@@ -2567,9 +3256,11 @@
         <w:t>(</w:t>
       </w:r>
       <w:proofErr w:type="spellStart"/>
-      <w:r>
-        <w:rPr>
-          <w:rFonts w:ascii="Arial" w:hAnsi="Arial" w:cs="Arial"/>
+      <w:proofErr w:type="gramEnd"/>
+      <w:r>
+        <w:rPr>
+          <w:rFonts w:ascii="Arial" w:hAnsi="Arial" w:cs="Arial"/>
+          <w:strike/>
           <w:color w:val="000000"/>
           <w:sz w:val="22"/>
           <w:szCs w:val="22"/>
@@ -2580,6 +3271,7 @@
       <w:r>
         <w:rPr>
           <w:rFonts w:ascii="Arial" w:hAnsi="Arial" w:cs="Arial"/>
+          <w:strike/>
           <w:color w:val="000000"/>
           <w:sz w:val="22"/>
           <w:szCs w:val="22"/>
@@ -2590,6 +3282,7 @@
       <w:r>
         <w:rPr>
           <w:rFonts w:ascii="Arial" w:hAnsi="Arial" w:cs="Arial"/>
+          <w:strike/>
           <w:color w:val="000000"/>
           <w:sz w:val="22"/>
           <w:szCs w:val="22"/>
@@ -2600,6 +3293,7 @@
       <w:r>
         <w:rPr>
           <w:rFonts w:ascii="Arial" w:hAnsi="Arial" w:cs="Arial"/>
+          <w:strike/>
           <w:color w:val="000000"/>
           <w:sz w:val="22"/>
           <w:szCs w:val="22"/>
@@ -2610,6 +3304,7 @@
       <w:r>
         <w:rPr>
           <w:rFonts w:ascii="Arial" w:hAnsi="Arial" w:cs="Arial"/>
+          <w:strike/>
           <w:color w:val="000000"/>
           <w:sz w:val="22"/>
           <w:szCs w:val="22"/>
@@ -2620,6 +3315,7 @@
       <w:r>
         <w:rPr>
           <w:rFonts w:ascii="Arial" w:hAnsi="Arial" w:cs="Arial"/>
+          <w:strike/>
           <w:color w:val="000000"/>
           <w:sz w:val="22"/>
           <w:szCs w:val="22"/>
@@ -2638,19 +3334,33 @@
         <w:textAlignment w:val="baseline"/>
         <w:rPr>
           <w:rFonts w:ascii="Arial" w:hAnsi="Arial" w:cs="Arial"/>
-          <w:color w:val="000000"/>
-          <w:sz w:val="22"/>
-          <w:szCs w:val="22"/>
-        </w:rPr>
-      </w:pPr>
-      <w:r>
-        <w:rPr>
-          <w:rFonts w:ascii="Arial" w:hAnsi="Arial" w:cs="Arial"/>
-          <w:color w:val="000000"/>
-          <w:sz w:val="22"/>
-          <w:szCs w:val="22"/>
-        </w:rPr>
-        <w:t>console.log() the book object (we are doing this to test that the service is returning the correct book object)</w:t>
+          <w:strike/>
+          <w:color w:val="000000"/>
+          <w:sz w:val="22"/>
+          <w:szCs w:val="22"/>
+        </w:rPr>
+      </w:pPr>
+      <w:proofErr w:type="gramStart"/>
+      <w:r>
+        <w:rPr>
+          <w:rFonts w:ascii="Arial" w:hAnsi="Arial" w:cs="Arial"/>
+          <w:strike/>
+          <w:color w:val="000000"/>
+          <w:sz w:val="22"/>
+          <w:szCs w:val="22"/>
+        </w:rPr>
+        <w:t>console.log(</w:t>
+      </w:r>
+      <w:proofErr w:type="gramEnd"/>
+      <w:r>
+        <w:rPr>
+          <w:rFonts w:ascii="Arial" w:hAnsi="Arial" w:cs="Arial"/>
+          <w:strike/>
+          <w:color w:val="000000"/>
+          <w:sz w:val="22"/>
+          <w:szCs w:val="22"/>
+        </w:rPr>
+        <w:t>) the book object (we are doing this to test that the service is returning the correct book object)</w:t>
       </w:r>
     </w:p>
     <w:p>
@@ -2664,14 +3374,16 @@
         <w:textAlignment w:val="baseline"/>
         <w:rPr>
           <w:rFonts w:ascii="Arial" w:hAnsi="Arial" w:cs="Arial"/>
-          <w:color w:val="000000"/>
-          <w:sz w:val="22"/>
-          <w:szCs w:val="22"/>
-        </w:rPr>
-      </w:pPr>
-      <w:r>
-        <w:rPr>
-          <w:rFonts w:ascii="Arial" w:hAnsi="Arial" w:cs="Arial"/>
+          <w:strike/>
+          <w:color w:val="000000"/>
+          <w:sz w:val="22"/>
+          <w:szCs w:val="22"/>
+        </w:rPr>
+      </w:pPr>
+      <w:r>
+        <w:rPr>
+          <w:rFonts w:ascii="Arial" w:hAnsi="Arial" w:cs="Arial"/>
+          <w:strike/>
           <w:color w:val="000000"/>
           <w:sz w:val="22"/>
           <w:szCs w:val="22"/>
@@ -2690,19 +3402,43 @@
         <w:textAlignment w:val="baseline"/>
         <w:rPr>
           <w:rFonts w:ascii="Arial" w:hAnsi="Arial" w:cs="Arial"/>
-          <w:color w:val="000000"/>
-          <w:sz w:val="22"/>
-          <w:szCs w:val="22"/>
-        </w:rPr>
-      </w:pPr>
-      <w:r>
-        <w:rPr>
-          <w:rFonts w:ascii="Arial" w:hAnsi="Arial" w:cs="Arial"/>
-          <w:color w:val="000000"/>
-          <w:sz w:val="22"/>
-          <w:szCs w:val="22"/>
-        </w:rPr>
-        <w:t>Create a Flex row div and wrap the content </w:t>
+          <w:strike/>
+          <w:color w:val="000000"/>
+          <w:sz w:val="22"/>
+          <w:szCs w:val="22"/>
+        </w:rPr>
+      </w:pPr>
+      <w:r>
+        <w:rPr>
+          <w:rFonts w:ascii="Arial" w:hAnsi="Arial" w:cs="Arial"/>
+          <w:strike/>
+          <w:color w:val="000000"/>
+          <w:sz w:val="22"/>
+          <w:szCs w:val="22"/>
+        </w:rPr>
+        <w:t xml:space="preserve">Create a Flex row div and wrap the </w:t>
+      </w:r>
+      <w:proofErr w:type="gramStart"/>
+      <w:r>
+        <w:rPr>
+          <w:rFonts w:ascii="Arial" w:hAnsi="Arial" w:cs="Arial"/>
+          <w:strike/>
+          <w:color w:val="000000"/>
+          <w:sz w:val="22"/>
+          <w:szCs w:val="22"/>
+        </w:rPr>
+        <w:t>content</w:t>
+      </w:r>
+      <w:proofErr w:type="gramEnd"/>
+      <w:r>
+        <w:rPr>
+          <w:rFonts w:ascii="Arial" w:hAnsi="Arial" w:cs="Arial"/>
+          <w:strike/>
+          <w:color w:val="000000"/>
+          <w:sz w:val="22"/>
+          <w:szCs w:val="22"/>
+        </w:rPr>
+        <w:t> </w:t>
       </w:r>
     </w:p>
     <w:p>
@@ -2716,19 +3452,43 @@
         <w:textAlignment w:val="baseline"/>
         <w:rPr>
           <w:rFonts w:ascii="Arial" w:hAnsi="Arial" w:cs="Arial"/>
-          <w:color w:val="000000"/>
-          <w:sz w:val="22"/>
-          <w:szCs w:val="22"/>
-        </w:rPr>
-      </w:pPr>
-      <w:r>
-        <w:rPr>
-          <w:rFonts w:ascii="Arial" w:hAnsi="Arial" w:cs="Arial"/>
-          <w:color w:val="000000"/>
-          <w:sz w:val="22"/>
-          <w:szCs w:val="22"/>
-        </w:rPr>
-        <w:t>Using the header and books as data sources, create an Angular data table </w:t>
+          <w:strike/>
+          <w:color w:val="000000"/>
+          <w:sz w:val="22"/>
+          <w:szCs w:val="22"/>
+        </w:rPr>
+      </w:pPr>
+      <w:r>
+        <w:rPr>
+          <w:rFonts w:ascii="Arial" w:hAnsi="Arial" w:cs="Arial"/>
+          <w:strike/>
+          <w:color w:val="000000"/>
+          <w:sz w:val="22"/>
+          <w:szCs w:val="22"/>
+        </w:rPr>
+        <w:t xml:space="preserve">Using the header and books as data sources, create an Angular data </w:t>
+      </w:r>
+      <w:proofErr w:type="gramStart"/>
+      <w:r>
+        <w:rPr>
+          <w:rFonts w:ascii="Arial" w:hAnsi="Arial" w:cs="Arial"/>
+          <w:strike/>
+          <w:color w:val="000000"/>
+          <w:sz w:val="22"/>
+          <w:szCs w:val="22"/>
+        </w:rPr>
+        <w:t>table</w:t>
+      </w:r>
+      <w:proofErr w:type="gramEnd"/>
+      <w:r>
+        <w:rPr>
+          <w:rFonts w:ascii="Arial" w:hAnsi="Arial" w:cs="Arial"/>
+          <w:strike/>
+          <w:color w:val="000000"/>
+          <w:sz w:val="22"/>
+          <w:szCs w:val="22"/>
+        </w:rPr>
+        <w:t> </w:t>
       </w:r>
     </w:p>
     <w:p>
@@ -2742,20 +3502,34 @@
         <w:textAlignment w:val="baseline"/>
         <w:rPr>
           <w:rFonts w:ascii="Arial" w:hAnsi="Arial" w:cs="Arial"/>
-          <w:color w:val="000000"/>
-          <w:sz w:val="22"/>
-          <w:szCs w:val="22"/>
-        </w:rPr>
-      </w:pPr>
-      <w:r>
-        <w:rPr>
-          <w:rFonts w:ascii="Arial" w:hAnsi="Arial" w:cs="Arial"/>
-          <w:color w:val="000000"/>
-          <w:sz w:val="22"/>
-          <w:szCs w:val="22"/>
-        </w:rPr>
-        <w:t>Give the data table a header &lt;h2&gt; and title of “Top 5 Favorite Books” and a font color of green</w:t>
-      </w:r>
+          <w:strike/>
+          <w:color w:val="000000"/>
+          <w:sz w:val="22"/>
+          <w:szCs w:val="22"/>
+        </w:rPr>
+      </w:pPr>
+      <w:r>
+        <w:rPr>
+          <w:rFonts w:ascii="Arial" w:hAnsi="Arial" w:cs="Arial"/>
+          <w:strike/>
+          <w:color w:val="000000"/>
+          <w:sz w:val="22"/>
+          <w:szCs w:val="22"/>
+        </w:rPr>
+        <w:t xml:space="preserve">Give the data table a header &lt;h2&gt; and title of “Top 5 Favorite Books” and a font color of </w:t>
+      </w:r>
+      <w:proofErr w:type="gramStart"/>
+      <w:r>
+        <w:rPr>
+          <w:rFonts w:ascii="Arial" w:hAnsi="Arial" w:cs="Arial"/>
+          <w:strike/>
+          <w:color w:val="000000"/>
+          <w:sz w:val="22"/>
+          <w:szCs w:val="22"/>
+        </w:rPr>
+        <w:t>green</w:t>
+      </w:r>
+      <w:proofErr w:type="gramEnd"/>
     </w:p>
     <w:p>
       <w:pPr>
@@ -2768,14 +3542,16 @@
         <w:textAlignment w:val="baseline"/>
         <w:rPr>
           <w:rFonts w:ascii="Arial" w:hAnsi="Arial" w:cs="Arial"/>
-          <w:color w:val="000000"/>
-          <w:sz w:val="22"/>
-          <w:szCs w:val="22"/>
-        </w:rPr>
-      </w:pPr>
-      <w:r>
-        <w:rPr>
-          <w:rFonts w:ascii="Arial" w:hAnsi="Arial" w:cs="Arial"/>
+          <w:strike/>
+          <w:color w:val="000000"/>
+          <w:sz w:val="22"/>
+          <w:szCs w:val="22"/>
+        </w:rPr>
+      </w:pPr>
+      <w:r>
+        <w:rPr>
+          <w:rFonts w:ascii="Arial" w:hAnsi="Arial" w:cs="Arial"/>
+          <w:strike/>
           <w:color w:val="000000"/>
           <w:sz w:val="22"/>
           <w:szCs w:val="22"/>
@@ -2786,6 +3562,7 @@
       <w:r>
         <w:rPr>
           <w:rFonts w:ascii="Arial" w:hAnsi="Arial" w:cs="Arial"/>
+          <w:strike/>
           <w:color w:val="000000"/>
           <w:sz w:val="22"/>
           <w:szCs w:val="22"/>
@@ -2796,11 +3573,34 @@
       <w:r>
         <w:rPr>
           <w:rFonts w:ascii="Arial" w:hAnsi="Arial" w:cs="Arial"/>
-          <w:color w:val="000000"/>
-          <w:sz w:val="22"/>
-          <w:szCs w:val="22"/>
-        </w:rPr>
-        <w:t xml:space="preserve"> built-in join() function, join the authors array into a comma delimited string </w:t>
+          <w:strike/>
+          <w:color w:val="000000"/>
+          <w:sz w:val="22"/>
+          <w:szCs w:val="22"/>
+        </w:rPr>
+        <w:t xml:space="preserve"> built-in </w:t>
+      </w:r>
+      <w:proofErr w:type="gramStart"/>
+      <w:r>
+        <w:rPr>
+          <w:rFonts w:ascii="Arial" w:hAnsi="Arial" w:cs="Arial"/>
+          <w:strike/>
+          <w:color w:val="000000"/>
+          <w:sz w:val="22"/>
+          <w:szCs w:val="22"/>
+        </w:rPr>
+        <w:t>join(</w:t>
+      </w:r>
+      <w:proofErr w:type="gramEnd"/>
+      <w:r>
+        <w:rPr>
+          <w:rFonts w:ascii="Arial" w:hAnsi="Arial" w:cs="Arial"/>
+          <w:strike/>
+          <w:color w:val="000000"/>
+          <w:sz w:val="22"/>
+          <w:szCs w:val="22"/>
+        </w:rPr>
+        <w:t>) function, join the authors array into a comma delimited string </w:t>
       </w:r>
     </w:p>
     <w:p>
@@ -2814,14 +3614,17 @@
         <w:textAlignment w:val="baseline"/>
         <w:rPr>
           <w:rFonts w:ascii="Arial" w:hAnsi="Arial" w:cs="Arial"/>
-          <w:color w:val="000000"/>
-          <w:sz w:val="22"/>
-          <w:szCs w:val="22"/>
-        </w:rPr>
-      </w:pPr>
-      <w:r>
-        <w:rPr>
-          <w:rFonts w:ascii="Arial" w:hAnsi="Arial" w:cs="Arial"/>
+          <w:strike/>
+          <w:color w:val="000000"/>
+          <w:sz w:val="22"/>
+          <w:szCs w:val="22"/>
+        </w:rPr>
+      </w:pPr>
+      <w:proofErr w:type="gramStart"/>
+      <w:r>
+        <w:rPr>
+          <w:rFonts w:ascii="Arial" w:hAnsi="Arial" w:cs="Arial"/>
+          <w:strike/>
           <w:color w:val="000000"/>
           <w:sz w:val="22"/>
           <w:szCs w:val="22"/>
@@ -2832,16 +3635,29 @@
       <w:r>
         <w:rPr>
           <w:rFonts w:ascii="Arial" w:hAnsi="Arial" w:cs="Arial"/>
-          <w:color w:val="000000"/>
-          <w:sz w:val="22"/>
-          <w:szCs w:val="22"/>
-        </w:rPr>
-        <w:t>element.authors.join</w:t>
+          <w:strike/>
+          <w:color w:val="000000"/>
+          <w:sz w:val="22"/>
+          <w:szCs w:val="22"/>
+        </w:rPr>
+        <w:t>element</w:t>
+      </w:r>
+      <w:proofErr w:type="gramEnd"/>
+      <w:r>
+        <w:rPr>
+          <w:rFonts w:ascii="Arial" w:hAnsi="Arial" w:cs="Arial"/>
+          <w:strike/>
+          <w:color w:val="000000"/>
+          <w:sz w:val="22"/>
+          <w:szCs w:val="22"/>
+        </w:rPr>
+        <w:t>.authors.join</w:t>
       </w:r>
       <w:proofErr w:type="spellEnd"/>
       <w:r>
         <w:rPr>
           <w:rFonts w:ascii="Arial" w:hAnsi="Arial" w:cs="Arial"/>
+          <w:strike/>
           <w:color w:val="000000"/>
           <w:sz w:val="22"/>
           <w:szCs w:val="22"/>
@@ -2860,14 +3676,16 @@
         <w:textAlignment w:val="baseline"/>
         <w:rPr>
           <w:rFonts w:ascii="Arial" w:hAnsi="Arial" w:cs="Arial"/>
-          <w:color w:val="000000"/>
-          <w:sz w:val="22"/>
-          <w:szCs w:val="22"/>
-        </w:rPr>
-      </w:pPr>
-      <w:r>
-        <w:rPr>
-          <w:rFonts w:ascii="Arial" w:hAnsi="Arial" w:cs="Arial"/>
+          <w:strike/>
+          <w:color w:val="000000"/>
+          <w:sz w:val="22"/>
+          <w:szCs w:val="22"/>
+        </w:rPr>
+      </w:pPr>
+      <w:r>
+        <w:rPr>
+          <w:rFonts w:ascii="Arial" w:hAnsi="Arial" w:cs="Arial"/>
+          <w:strike/>
           <w:color w:val="000000"/>
           <w:sz w:val="22"/>
           <w:szCs w:val="22"/>
@@ -2878,6 +3696,7 @@
       <w:r>
         <w:rPr>
           <w:rFonts w:ascii="Arial" w:hAnsi="Arial" w:cs="Arial"/>
+          <w:strike/>
           <w:color w:val="000000"/>
           <w:sz w:val="22"/>
           <w:szCs w:val="22"/>
@@ -2888,6 +3707,7 @@
       <w:r>
         <w:rPr>
           <w:rFonts w:ascii="Arial" w:hAnsi="Arial" w:cs="Arial"/>
+          <w:strike/>
           <w:color w:val="000000"/>
           <w:sz w:val="22"/>
           <w:szCs w:val="22"/>
@@ -2898,6 +3718,7 @@
       <w:r>
         <w:rPr>
           <w:rFonts w:ascii="Arial" w:hAnsi="Arial" w:cs="Arial"/>
+          <w:strike/>
           <w:color w:val="000000"/>
           <w:sz w:val="22"/>
           <w:szCs w:val="22"/>
@@ -2908,6 +3729,7 @@
       <w:r>
         <w:rPr>
           <w:rFonts w:ascii="Arial" w:hAnsi="Arial" w:cs="Arial"/>
+          <w:strike/>
           <w:color w:val="000000"/>
           <w:sz w:val="22"/>
           <w:szCs w:val="22"/>
@@ -2915,9 +3737,11 @@
         <w:t xml:space="preserve"> click directive with a call to the </w:t>
       </w:r>
       <w:proofErr w:type="spellStart"/>
-      <w:r>
-        <w:rPr>
-          <w:rFonts w:ascii="Arial" w:hAnsi="Arial" w:cs="Arial"/>
+      <w:proofErr w:type="gramStart"/>
+      <w:r>
+        <w:rPr>
+          <w:rFonts w:ascii="Arial" w:hAnsi="Arial" w:cs="Arial"/>
+          <w:strike/>
           <w:color w:val="000000"/>
           <w:sz w:val="22"/>
           <w:szCs w:val="22"/>
@@ -2928,6 +3752,7 @@
       <w:r>
         <w:rPr>
           <w:rFonts w:ascii="Arial" w:hAnsi="Arial" w:cs="Arial"/>
+          <w:strike/>
           <w:color w:val="000000"/>
           <w:sz w:val="22"/>
           <w:szCs w:val="22"/>
@@ -2935,9 +3760,11 @@
         <w:t>(</w:t>
       </w:r>
       <w:proofErr w:type="spellStart"/>
-      <w:r>
-        <w:rPr>
-          <w:rFonts w:ascii="Arial" w:hAnsi="Arial" w:cs="Arial"/>
+      <w:proofErr w:type="gramEnd"/>
+      <w:r>
+        <w:rPr>
+          <w:rFonts w:ascii="Arial" w:hAnsi="Arial" w:cs="Arial"/>
+          <w:strike/>
           <w:color w:val="000000"/>
           <w:sz w:val="22"/>
           <w:szCs w:val="22"/>
@@ -2948,6 +3775,7 @@
       <w:r>
         <w:rPr>
           <w:rFonts w:ascii="Arial" w:hAnsi="Arial" w:cs="Arial"/>
+          <w:strike/>
           <w:color w:val="000000"/>
           <w:sz w:val="22"/>
           <w:szCs w:val="22"/>
@@ -2966,20 +3794,34 @@
         <w:textAlignment w:val="baseline"/>
         <w:rPr>
           <w:rFonts w:ascii="Arial" w:hAnsi="Arial" w:cs="Arial"/>
-          <w:color w:val="000000"/>
-          <w:sz w:val="22"/>
-          <w:szCs w:val="22"/>
-        </w:rPr>
-      </w:pPr>
-      <w:r>
-        <w:rPr>
-          <w:rFonts w:ascii="Arial" w:hAnsi="Arial" w:cs="Arial"/>
-          <w:color w:val="000000"/>
-          <w:sz w:val="22"/>
-          <w:szCs w:val="22"/>
-        </w:rPr>
-        <w:t>Add CSS styling for text-decoration: none; color: blue</w:t>
-      </w:r>
+          <w:strike/>
+          <w:color w:val="000000"/>
+          <w:sz w:val="22"/>
+          <w:szCs w:val="22"/>
+        </w:rPr>
+      </w:pPr>
+      <w:r>
+        <w:rPr>
+          <w:rFonts w:ascii="Arial" w:hAnsi="Arial" w:cs="Arial"/>
+          <w:strike/>
+          <w:color w:val="000000"/>
+          <w:sz w:val="22"/>
+          <w:szCs w:val="22"/>
+        </w:rPr>
+        <w:t xml:space="preserve">Add CSS styling for text-decoration: none; color: </w:t>
+      </w:r>
+      <w:proofErr w:type="gramStart"/>
+      <w:r>
+        <w:rPr>
+          <w:rFonts w:ascii="Arial" w:hAnsi="Arial" w:cs="Arial"/>
+          <w:strike/>
+          <w:color w:val="000000"/>
+          <w:sz w:val="22"/>
+          <w:szCs w:val="22"/>
+        </w:rPr>
+        <w:t>blue</w:t>
+      </w:r>
+      <w:proofErr w:type="gramEnd"/>
     </w:p>
     <w:p>
       <w:pPr>
@@ -2992,20 +3834,34 @@
         <w:textAlignment w:val="baseline"/>
         <w:rPr>
           <w:rFonts w:ascii="Arial" w:hAnsi="Arial" w:cs="Arial"/>
-          <w:color w:val="000000"/>
-          <w:sz w:val="22"/>
-          <w:szCs w:val="22"/>
-        </w:rPr>
-      </w:pPr>
-      <w:r>
-        <w:rPr>
-          <w:rFonts w:ascii="Arial" w:hAnsi="Arial" w:cs="Arial"/>
-          <w:color w:val="000000"/>
-          <w:sz w:val="22"/>
-          <w:szCs w:val="22"/>
-        </w:rPr>
-        <w:t>Add CSS styling for hover cursor: pointer; text-decoration: underline</w:t>
-      </w:r>
+          <w:strike/>
+          <w:color w:val="000000"/>
+          <w:sz w:val="22"/>
+          <w:szCs w:val="22"/>
+        </w:rPr>
+      </w:pPr>
+      <w:r>
+        <w:rPr>
+          <w:rFonts w:ascii="Arial" w:hAnsi="Arial" w:cs="Arial"/>
+          <w:strike/>
+          <w:color w:val="000000"/>
+          <w:sz w:val="22"/>
+          <w:szCs w:val="22"/>
+        </w:rPr>
+        <w:t xml:space="preserve">Add CSS styling for hover cursor: pointer; text-decoration: </w:t>
+      </w:r>
+      <w:proofErr w:type="gramStart"/>
+      <w:r>
+        <w:rPr>
+          <w:rFonts w:ascii="Arial" w:hAnsi="Arial" w:cs="Arial"/>
+          <w:strike/>
+          <w:color w:val="000000"/>
+          <w:sz w:val="22"/>
+          <w:szCs w:val="22"/>
+        </w:rPr>
+        <w:t>underline</w:t>
+      </w:r>
+      <w:proofErr w:type="gramEnd"/>
     </w:p>
     <w:p>
       <w:pPr>
@@ -3028,7 +3884,7 @@
 </file>
 
 <file path=word/numbering.xml><?xml version="1.0" encoding="utf-8"?>
-<w:numbering xmlns:wpc="http://schemas.microsoft.com/office/word/2010/wordprocessingCanvas" xmlns:cx="http://schemas.microsoft.com/office/drawing/2014/chartex" xmlns:cx1="http://schemas.microsoft.com/office/drawing/2015/9/8/chartex" xmlns:cx2="http://schemas.microsoft.com/office/drawing/2015/10/21/chartex" xmlns:cx3="http://schemas.microsoft.com/office/drawing/2016/5/9/chartex" xmlns:cx4="http://schemas.microsoft.com/office/drawing/2016/5/10/chartex" xmlns:cx5="http://schemas.microsoft.com/office/drawing/2016/5/11/chartex" xmlns:cx6="http://schemas.microsoft.com/office/drawing/2016/5/12/chartex" xmlns:cx7="http://schemas.microsoft.com/office/drawing/2016/5/13/chartex" xmlns:cx8="http://schemas.microsoft.com/office/drawing/2016/5/14/chartex" xmlns:mc="http://schemas.openxmlformats.org/markup-compatibility/2006" xmlns:aink="http://schemas.microsoft.com/office/drawing/2016/ink" xmlns:am3d="http://schemas.microsoft.com/office/drawing/2017/model3d" xmlns:o="urn:schemas-microsoft-com:office:office" xmlns:r="http://schemas.openxmlformats.org/officeDocument/2006/relationships" xmlns:m="http://schemas.openxmlformats.org/officeDocument/2006/math" xmlns:v="urn:schemas-microsoft-com:vml" xmlns:wp14="http://schemas.microsoft.com/office/word/2010/wordprocessingDrawing" xmlns:wp="http://schemas.openxmlformats.org/drawingml/2006/wordprocessingDrawing" xmlns:w10="urn:schemas-microsoft-com:office:word" xmlns:w="http://schemas.openxmlformats.org/wordprocessingml/2006/main" xmlns:w14="http://schemas.microsoft.com/office/word/2010/wordml" xmlns:w15="http://schemas.microsoft.com/office/word/2012/wordml" xmlns:w16cex="http://schemas.microsoft.com/office/word/2018/wordml/cex" xmlns:w16cid="http://schemas.microsoft.com/office/word/2016/wordml/cid" xmlns:w16="http://schemas.microsoft.com/office/word/2018/wordml" xmlns:w16se="http://schemas.microsoft.com/office/word/2015/wordml/symex" xmlns:wpg="http://schemas.microsoft.com/office/word/2010/wordprocessingGroup" xmlns:wpi="http://schemas.microsoft.com/office/word/2010/wordprocessingInk" xmlns:wne="http://schemas.microsoft.com/office/word/2006/wordml" xmlns:wps="http://schemas.microsoft.com/office/word/2010/wordprocessingShape" mc:Ignorable="w14 w15 w16se w16cid w16 w16cex wp14">
+<w:numbering xmlns:wpc="http://schemas.microsoft.com/office/word/2010/wordprocessingCanvas" xmlns:cx="http://schemas.microsoft.com/office/drawing/2014/chartex" xmlns:cx1="http://schemas.microsoft.com/office/drawing/2015/9/8/chartex" xmlns:cx2="http://schemas.microsoft.com/office/drawing/2015/10/21/chartex" xmlns:cx3="http://schemas.microsoft.com/office/drawing/2016/5/9/chartex" xmlns:cx4="http://schemas.microsoft.com/office/drawing/2016/5/10/chartex" xmlns:cx5="http://schemas.microsoft.com/office/drawing/2016/5/11/chartex" xmlns:cx6="http://schemas.microsoft.com/office/drawing/2016/5/12/chartex" xmlns:cx7="http://schemas.microsoft.com/office/drawing/2016/5/13/chartex" xmlns:cx8="http://schemas.microsoft.com/office/drawing/2016/5/14/chartex" xmlns:mc="http://schemas.openxmlformats.org/markup-compatibility/2006" xmlns:aink="http://schemas.microsoft.com/office/drawing/2016/ink" xmlns:am3d="http://schemas.microsoft.com/office/drawing/2017/model3d" xmlns:o="urn:schemas-microsoft-com:office:office" xmlns:oel="http://schemas.microsoft.com/office/2019/extlst" xmlns:r="http://schemas.openxmlformats.org/officeDocument/2006/relationships" xmlns:m="http://schemas.openxmlformats.org/officeDocument/2006/math" xmlns:v="urn:schemas-microsoft-com:vml" xmlns:wp14="http://schemas.microsoft.com/office/word/2010/wordprocessingDrawing" xmlns:wp="http://schemas.openxmlformats.org/drawingml/2006/wordprocessingDrawing" xmlns:w10="urn:schemas-microsoft-com:office:word" xmlns:w="http://schemas.openxmlformats.org/wordprocessingml/2006/main" xmlns:w14="http://schemas.microsoft.com/office/word/2010/wordml" xmlns:w15="http://schemas.microsoft.com/office/word/2012/wordml" xmlns:w16cex="http://schemas.microsoft.com/office/word/2018/wordml/cex" xmlns:w16cid="http://schemas.microsoft.com/office/word/2016/wordml/cid" xmlns:w16="http://schemas.microsoft.com/office/word/2018/wordml" xmlns:w16sdtdh="http://schemas.microsoft.com/office/word/2020/wordml/sdtdatahash" xmlns:w16se="http://schemas.microsoft.com/office/word/2015/wordml/symex" xmlns:wpg="http://schemas.microsoft.com/office/word/2010/wordprocessingGroup" xmlns:wpi="http://schemas.microsoft.com/office/word/2010/wordprocessingInk" xmlns:wne="http://schemas.microsoft.com/office/word/2006/wordml" xmlns:wps="http://schemas.microsoft.com/office/word/2010/wordprocessingShape" mc:Ignorable="w14 w15 w16se w16cid w16 w16cex w16sdtdh wp14">
   <w:abstractNum w:abstractNumId="0" w15:restartNumberingAfterBreak="0">
     <w:nsid w:val="1F9A08DA"/>
     <w:multiLevelType w:val="multilevel"/>
@@ -4966,170 +5822,74 @@
       </w:rPr>
     </w:lvl>
   </w:abstractNum>
-  <w:num w:numId="1">
+  <w:num w:numId="1" w16cid:durableId="1891070649">
     <w:abstractNumId w:val="9"/>
   </w:num>
-  <w:num w:numId="2">
+  <w:num w:numId="2" w16cid:durableId="2065399762">
     <w:abstractNumId w:val="12"/>
   </w:num>
-  <w:num w:numId="3">
+  <w:num w:numId="3" w16cid:durableId="648555034">
     <w:abstractNumId w:val="5"/>
   </w:num>
-  <w:num w:numId="4">
+  <w:num w:numId="4" w16cid:durableId="303583020">
     <w:abstractNumId w:val="2"/>
   </w:num>
-  <w:num w:numId="5">
+  <w:num w:numId="5" w16cid:durableId="784663638">
     <w:abstractNumId w:val="2"/>
-    <w:lvlOverride w:ilvl="3">
-      <w:lvl w:ilvl="3">
-        <w:numFmt w:val="bullet"/>
-        <w:lvlText w:val=""/>
-        <w:lvlJc w:val="left"/>
-        <w:pPr>
-          <w:tabs>
-            <w:tab w:val="num" w:pos="2880"/>
-          </w:tabs>
-          <w:ind w:left="2880" w:hanging="360"/>
-        </w:pPr>
-        <w:rPr>
-          <w:rFonts w:ascii="Symbol" w:hAnsi="Symbol" w:hint="default"/>
-          <w:sz w:val="20"/>
-        </w:rPr>
-      </w:lvl>
-    </w:lvlOverride>
+    <w:lvlOverride w:ilvl="0"/>
   </w:num>
-  <w:num w:numId="6">
+  <w:num w:numId="6" w16cid:durableId="1605722085">
     <w:abstractNumId w:val="4"/>
   </w:num>
-  <w:num w:numId="7">
+  <w:num w:numId="7" w16cid:durableId="1222836738">
     <w:abstractNumId w:val="3"/>
   </w:num>
-  <w:num w:numId="8">
+  <w:num w:numId="8" w16cid:durableId="2023818828">
     <w:abstractNumId w:val="3"/>
-    <w:lvlOverride w:ilvl="3">
-      <w:lvl w:ilvl="3">
-        <w:numFmt w:val="bullet"/>
-        <w:lvlText w:val=""/>
-        <w:lvlJc w:val="left"/>
-        <w:pPr>
-          <w:tabs>
-            <w:tab w:val="num" w:pos="2880"/>
-          </w:tabs>
-          <w:ind w:left="2880" w:hanging="360"/>
-        </w:pPr>
-        <w:rPr>
-          <w:rFonts w:ascii="Symbol" w:hAnsi="Symbol" w:hint="default"/>
-          <w:sz w:val="20"/>
-        </w:rPr>
-      </w:lvl>
-    </w:lvlOverride>
+    <w:lvlOverride w:ilvl="0"/>
   </w:num>
-  <w:num w:numId="9">
+  <w:num w:numId="9" w16cid:durableId="1726292290">
     <w:abstractNumId w:val="8"/>
   </w:num>
-  <w:num w:numId="10">
+  <w:num w:numId="10" w16cid:durableId="2143384602">
     <w:abstractNumId w:val="8"/>
-    <w:lvlOverride w:ilvl="3">
-      <w:lvl w:ilvl="3">
-        <w:numFmt w:val="bullet"/>
-        <w:lvlText w:val=""/>
-        <w:lvlJc w:val="left"/>
-        <w:pPr>
-          <w:tabs>
-            <w:tab w:val="num" w:pos="2880"/>
-          </w:tabs>
-          <w:ind w:left="2880" w:hanging="360"/>
-        </w:pPr>
-        <w:rPr>
-          <w:rFonts w:ascii="Symbol" w:hAnsi="Symbol" w:hint="default"/>
-          <w:sz w:val="20"/>
-        </w:rPr>
-      </w:lvl>
-    </w:lvlOverride>
+    <w:lvlOverride w:ilvl="0"/>
   </w:num>
-  <w:num w:numId="11">
+  <w:num w:numId="11" w16cid:durableId="119111126">
     <w:abstractNumId w:val="1"/>
   </w:num>
-  <w:num w:numId="12">
+  <w:num w:numId="12" w16cid:durableId="2094156562">
     <w:abstractNumId w:val="6"/>
   </w:num>
-  <w:num w:numId="13">
+  <w:num w:numId="13" w16cid:durableId="413090565">
     <w:abstractNumId w:val="6"/>
-    <w:lvlOverride w:ilvl="3">
-      <w:lvl w:ilvl="3">
-        <w:numFmt w:val="bullet"/>
-        <w:lvlText w:val=""/>
-        <w:lvlJc w:val="left"/>
-        <w:pPr>
-          <w:tabs>
-            <w:tab w:val="num" w:pos="2880"/>
-          </w:tabs>
-          <w:ind w:left="2880" w:hanging="360"/>
-        </w:pPr>
-        <w:rPr>
-          <w:rFonts w:ascii="Symbol" w:hAnsi="Symbol" w:hint="default"/>
-          <w:sz w:val="20"/>
-        </w:rPr>
-      </w:lvl>
-    </w:lvlOverride>
+    <w:lvlOverride w:ilvl="0"/>
   </w:num>
-  <w:num w:numId="14">
+  <w:num w:numId="14" w16cid:durableId="868299959">
     <w:abstractNumId w:val="11"/>
   </w:num>
-  <w:num w:numId="15">
+  <w:num w:numId="15" w16cid:durableId="1833638652">
     <w:abstractNumId w:val="7"/>
   </w:num>
-  <w:num w:numId="16">
+  <w:num w:numId="16" w16cid:durableId="691223901">
     <w:abstractNumId w:val="0"/>
   </w:num>
-  <w:num w:numId="17">
+  <w:num w:numId="17" w16cid:durableId="1281255022">
     <w:abstractNumId w:val="0"/>
-    <w:lvlOverride w:ilvl="3">
-      <w:lvl w:ilvl="3">
-        <w:numFmt w:val="bullet"/>
-        <w:lvlText w:val=""/>
-        <w:lvlJc w:val="left"/>
-        <w:pPr>
-          <w:tabs>
-            <w:tab w:val="num" w:pos="2880"/>
-          </w:tabs>
-          <w:ind w:left="2880" w:hanging="360"/>
-        </w:pPr>
-        <w:rPr>
-          <w:rFonts w:ascii="Symbol" w:hAnsi="Symbol" w:hint="default"/>
-          <w:sz w:val="20"/>
-        </w:rPr>
-      </w:lvl>
-    </w:lvlOverride>
+    <w:lvlOverride w:ilvl="0"/>
   </w:num>
-  <w:num w:numId="18">
+  <w:num w:numId="18" w16cid:durableId="2100448789">
     <w:abstractNumId w:val="10"/>
   </w:num>
-  <w:num w:numId="19">
+  <w:num w:numId="19" w16cid:durableId="320669202">
     <w:abstractNumId w:val="10"/>
-    <w:lvlOverride w:ilvl="3">
-      <w:lvl w:ilvl="3">
-        <w:numFmt w:val="bullet"/>
-        <w:lvlText w:val=""/>
-        <w:lvlJc w:val="left"/>
-        <w:pPr>
-          <w:tabs>
-            <w:tab w:val="num" w:pos="2880"/>
-          </w:tabs>
-          <w:ind w:left="2880" w:hanging="360"/>
-        </w:pPr>
-        <w:rPr>
-          <w:rFonts w:ascii="Symbol" w:hAnsi="Symbol" w:hint="default"/>
-          <w:sz w:val="20"/>
-        </w:rPr>
-      </w:lvl>
-    </w:lvlOverride>
+    <w:lvlOverride w:ilvl="0"/>
   </w:num>
 </w:numbering>
 </file>
 
 <file path=word/styles.xml><?xml version="1.0" encoding="utf-8"?>
-<w:styles xmlns:mc="http://schemas.openxmlformats.org/markup-compatibility/2006" xmlns:r="http://schemas.openxmlformats.org/officeDocument/2006/relationships" xmlns:w="http://schemas.openxmlformats.org/wordprocessingml/2006/main" xmlns:w14="http://schemas.microsoft.com/office/word/2010/wordml" xmlns:w15="http://schemas.microsoft.com/office/word/2012/wordml" xmlns:w16cex="http://schemas.microsoft.com/office/word/2018/wordml/cex" xmlns:w16cid="http://schemas.microsoft.com/office/word/2016/wordml/cid" xmlns:w16="http://schemas.microsoft.com/office/word/2018/wordml" xmlns:w16se="http://schemas.microsoft.com/office/word/2015/wordml/symex" mc:Ignorable="w14 w15 w16se w16cid w16 w16cex">
+<w:styles xmlns:mc="http://schemas.openxmlformats.org/markup-compatibility/2006" xmlns:r="http://schemas.openxmlformats.org/officeDocument/2006/relationships" xmlns:w="http://schemas.openxmlformats.org/wordprocessingml/2006/main" xmlns:w14="http://schemas.microsoft.com/office/word/2010/wordml" xmlns:w15="http://schemas.microsoft.com/office/word/2012/wordml" xmlns:w16cex="http://schemas.microsoft.com/office/word/2018/wordml/cex" xmlns:w16cid="http://schemas.microsoft.com/office/word/2016/wordml/cid" xmlns:w16="http://schemas.microsoft.com/office/word/2018/wordml" xmlns:w16sdtdh="http://schemas.microsoft.com/office/word/2020/wordml/sdtdatahash" xmlns:w16se="http://schemas.microsoft.com/office/word/2015/wordml/symex" mc:Ignorable="w14 w15 w16se w16cid w16 w16cex w16sdtdh">
   <w:docDefaults>
     <w:rPrDefault>
       <w:rPr>

</xml_diff>